<commit_message>
Added System design notes
Learning
</commit_message>
<xml_diff>
--- a/Tech Guide C#.docx
+++ b/Tech Guide C#.docx
@@ -2,24 +2,518 @@
 <file path=word/document.xml><?xml version="1.0" encoding="utf-8"?>
 <w:document xmlns:wpc="http://schemas.microsoft.com/office/word/2010/wordprocessingCanvas" xmlns:mc="http://schemas.openxmlformats.org/markup-compatibility/2006" xmlns:o="urn:schemas-microsoft-com:office:office" xmlns:r="http://schemas.openxmlformats.org/officeDocument/2006/relationships" xmlns:m="http://schemas.openxmlformats.org/officeDocument/2006/math" xmlns:v="urn:schemas-microsoft-com:vml" xmlns:wp14="http://schemas.microsoft.com/office/word/2010/wordprocessingDrawing" xmlns:wp="http://schemas.openxmlformats.org/drawingml/2006/wordprocessingDrawing" xmlns:w10="urn:schemas-microsoft-com:office:word" xmlns:w="http://schemas.openxmlformats.org/wordprocessingml/2006/main" xmlns:w14="http://schemas.microsoft.com/office/word/2010/wordml" xmlns:wpg="http://schemas.microsoft.com/office/word/2010/wordprocessingGroup" xmlns:wpi="http://schemas.microsoft.com/office/word/2010/wordprocessingInk" xmlns:wne="http://schemas.microsoft.com/office/word/2006/wordml" xmlns:wps="http://schemas.microsoft.com/office/word/2010/wordprocessingShape" mc:Ignorable="w14 wp14">
   <w:body>
-    <w:p>
-      <w:pPr>
-        <w:spacing w:after="0"/>
-      </w:pPr>
-      <w:r>
-        <w:t>C#</w:t>
-      </w:r>
-    </w:p>
-    <w:p>
-      <w:pPr>
-        <w:spacing w:after="0"/>
-      </w:pPr>
-    </w:p>
-    <w:p>
-      <w:pPr>
-        <w:spacing w:after="0"/>
-      </w:pPr>
-      <w:r>
+    <w:sdt>
+      <w:sdtPr>
+        <w:id w:val="-1118362073"/>
+        <w:docPartObj>
+          <w:docPartGallery w:val="Cover Pages"/>
+          <w:docPartUnique/>
+        </w:docPartObj>
+      </w:sdtPr>
+      <w:sdtContent>
+        <w:tbl>
+          <w:tblPr>
+            <w:tblpPr w:leftFromText="187" w:rightFromText="187" w:vertAnchor="page" w:horzAnchor="page" w:tblpYSpec="top"/>
+            <w:tblW w:w="0" w:type="auto"/>
+            <w:tblLook w:val="04A0" w:firstRow="1" w:lastRow="0" w:firstColumn="1" w:lastColumn="0" w:noHBand="0" w:noVBand="1"/>
+          </w:tblPr>
+          <w:tblGrid>
+            <w:gridCol w:w="1440"/>
+            <w:gridCol w:w="2520"/>
+          </w:tblGrid>
+          <w:tr>
+            <w:trPr>
+              <w:trHeight w:val="1440"/>
+            </w:trPr>
+            <w:tc>
+              <w:tcPr>
+                <w:tcW w:w="1440" w:type="dxa"/>
+                <w:tcBorders>
+                  <w:right w:val="single" w:sz="4" w:space="0" w:color="FFFFFF" w:themeColor="background1"/>
+                </w:tcBorders>
+                <w:shd w:val="clear" w:color="auto" w:fill="C45911" w:themeFill="accent2" w:themeFillShade="BF"/>
+              </w:tcPr>
+              <w:p/>
+            </w:tc>
+            <w:sdt>
+              <w:sdtPr>
+                <w:rPr>
+                  <w:rFonts w:asciiTheme="majorHAnsi" w:eastAsiaTheme="majorEastAsia" w:hAnsiTheme="majorHAnsi" w:cstheme="majorBidi"/>
+                  <w:b/>
+                  <w:bCs/>
+                  <w:color w:val="FFFFFF" w:themeColor="background1"/>
+                  <w:sz w:val="72"/>
+                  <w:szCs w:val="72"/>
+                </w:rPr>
+                <w:alias w:val="Year"/>
+                <w:id w:val="15676118"/>
+                <w:placeholder>
+                  <w:docPart w:val="D43E9205DB8D40FF9B4B5D5ED7122424"/>
+                </w:placeholder>
+                <w:dataBinding w:prefixMappings="xmlns:ns0='http://schemas.microsoft.com/office/2006/coverPageProps'" w:xpath="/ns0:CoverPageProperties[1]/ns0:PublishDate[1]" w:storeItemID="{55AF091B-3C7A-41E3-B477-F2FDAA23CFDA}"/>
+                <w:date w:fullDate="2022-07-16T00:00:00Z">
+                  <w:dateFormat w:val="yyyy"/>
+                  <w:lid w:val="en-US"/>
+                  <w:storeMappedDataAs w:val="dateTime"/>
+                  <w:calendar w:val="gregorian"/>
+                </w:date>
+              </w:sdtPr>
+              <w:sdtContent>
+                <w:tc>
+                  <w:tcPr>
+                    <w:tcW w:w="2520" w:type="dxa"/>
+                    <w:tcBorders>
+                      <w:left w:val="single" w:sz="4" w:space="0" w:color="FFFFFF" w:themeColor="background1"/>
+                    </w:tcBorders>
+                    <w:shd w:val="clear" w:color="auto" w:fill="C45911" w:themeFill="accent2" w:themeFillShade="BF"/>
+                    <w:vAlign w:val="bottom"/>
+                  </w:tcPr>
+                  <w:p>
+                    <w:pPr>
+                      <w:pStyle w:val="NoSpacing"/>
+                      <w:rPr>
+                        <w:rFonts w:asciiTheme="majorHAnsi" w:eastAsiaTheme="majorEastAsia" w:hAnsiTheme="majorHAnsi" w:cstheme="majorBidi"/>
+                        <w:b/>
+                        <w:bCs/>
+                        <w:color w:val="FFFFFF" w:themeColor="background1"/>
+                        <w:sz w:val="72"/>
+                        <w:szCs w:val="72"/>
+                      </w:rPr>
+                    </w:pPr>
+                    <w:r>
+                      <w:rPr>
+                        <w:rFonts w:asciiTheme="majorHAnsi" w:eastAsiaTheme="majorEastAsia" w:hAnsiTheme="majorHAnsi" w:cstheme="majorBidi"/>
+                        <w:b/>
+                        <w:bCs/>
+                        <w:color w:val="FFFFFF" w:themeColor="background1"/>
+                        <w:sz w:val="72"/>
+                        <w:szCs w:val="72"/>
+                      </w:rPr>
+                      <w:t>2022</w:t>
+                    </w:r>
+                  </w:p>
+                </w:tc>
+              </w:sdtContent>
+            </w:sdt>
+          </w:tr>
+          <w:tr>
+            <w:trPr>
+              <w:trHeight w:val="2880"/>
+            </w:trPr>
+            <w:tc>
+              <w:tcPr>
+                <w:tcW w:w="1440" w:type="dxa"/>
+                <w:tcBorders>
+                  <w:right w:val="single" w:sz="4" w:space="0" w:color="000000" w:themeColor="text1"/>
+                </w:tcBorders>
+              </w:tcPr>
+              <w:p/>
+            </w:tc>
+            <w:tc>
+              <w:tcPr>
+                <w:tcW w:w="2520" w:type="dxa"/>
+                <w:tcBorders>
+                  <w:left w:val="single" w:sz="4" w:space="0" w:color="000000" w:themeColor="text1"/>
+                </w:tcBorders>
+                <w:vAlign w:val="center"/>
+              </w:tcPr>
+              <w:p>
+                <w:pPr>
+                  <w:pStyle w:val="NoSpacing"/>
+                  <w:rPr>
+                    <w:color w:val="7B7B7B" w:themeColor="accent3" w:themeShade="BF"/>
+                  </w:rPr>
+                </w:pPr>
+                <w:bookmarkStart w:id="0" w:name="_GoBack"/>
+                <w:bookmarkEnd w:id="0"/>
+              </w:p>
+              <w:sdt>
+                <w:sdtPr>
+                  <w:rPr>
+                    <w:color w:val="7B7B7B" w:themeColor="accent3" w:themeShade="BF"/>
+                  </w:rPr>
+                  <w:alias w:val="Author"/>
+                  <w:id w:val="15676130"/>
+                  <w:placeholder>
+                    <w:docPart w:val="FB1BAD5EA4414CB08001D9B940E4A70F"/>
+                  </w:placeholder>
+                  <w:dataBinding w:prefixMappings="xmlns:ns0='http://schemas.openxmlformats.org/package/2006/metadata/core-properties' xmlns:ns1='http://purl.org/dc/elements/1.1/'" w:xpath="/ns0:coreProperties[1]/ns1:creator[1]" w:storeItemID="{6C3C8BC8-F283-45AE-878A-BAB7291924A1}"/>
+                  <w:text/>
+                </w:sdtPr>
+                <w:sdtContent>
+                  <w:p>
+                    <w:pPr>
+                      <w:pStyle w:val="NoSpacing"/>
+                      <w:rPr>
+                        <w:color w:val="7B7B7B" w:themeColor="accent3" w:themeShade="BF"/>
+                      </w:rPr>
+                    </w:pPr>
+                    <w:r>
+                      <w:rPr>
+                        <w:color w:val="7B7B7B" w:themeColor="accent3" w:themeShade="BF"/>
+                      </w:rPr>
+                      <w:t xml:space="preserve">Sai Hari </w:t>
+                    </w:r>
+                    <w:proofErr w:type="spellStart"/>
+                    <w:r>
+                      <w:rPr>
+                        <w:color w:val="7B7B7B" w:themeColor="accent3" w:themeShade="BF"/>
+                      </w:rPr>
+                      <w:t>Landgey</w:t>
+                    </w:r>
+                    <w:proofErr w:type="spellEnd"/>
+                  </w:p>
+                </w:sdtContent>
+              </w:sdt>
+              <w:p>
+                <w:pPr>
+                  <w:pStyle w:val="NoSpacing"/>
+                  <w:rPr>
+                    <w:color w:val="7B7B7B" w:themeColor="accent3" w:themeShade="BF"/>
+                  </w:rPr>
+                </w:pPr>
+              </w:p>
+            </w:tc>
+          </w:tr>
+        </w:tbl>
+        <w:p/>
+        <w:p/>
+        <w:tbl>
+          <w:tblPr>
+            <w:tblpPr w:leftFromText="187" w:rightFromText="187" w:horzAnchor="margin" w:tblpXSpec="center" w:tblpYSpec="bottom"/>
+            <w:tblW w:w="5000" w:type="pct"/>
+            <w:tblLook w:val="04A0" w:firstRow="1" w:lastRow="0" w:firstColumn="1" w:lastColumn="0" w:noHBand="0" w:noVBand="1"/>
+          </w:tblPr>
+          <w:tblGrid>
+            <w:gridCol w:w="9242"/>
+          </w:tblGrid>
+          <w:tr>
+            <w:tc>
+              <w:tcPr>
+                <w:tcW w:w="0" w:type="auto"/>
+              </w:tcPr>
+              <w:p>
+                <w:pPr>
+                  <w:pStyle w:val="NoSpacing"/>
+                  <w:rPr>
+                    <w:b/>
+                    <w:bCs/>
+                    <w:caps/>
+                    <w:sz w:val="72"/>
+                    <w:szCs w:val="72"/>
+                  </w:rPr>
+                </w:pPr>
+                <w:sdt>
+                  <w:sdtPr>
+                    <w:rPr>
+                      <w:b/>
+                      <w:bCs/>
+                      <w:caps/>
+                      <w:sz w:val="56"/>
+                      <w:szCs w:val="56"/>
+                    </w:rPr>
+                    <w:alias w:val="Title"/>
+                    <w:id w:val="15676137"/>
+                    <w:placeholder>
+                      <w:docPart w:val="11D8BE4674C24958B771D146D9B155BE"/>
+                    </w:placeholder>
+                    <w:dataBinding w:prefixMappings="xmlns:ns0='http://schemas.openxmlformats.org/package/2006/metadata/core-properties' xmlns:ns1='http://purl.org/dc/elements/1.1/'" w:xpath="/ns0:coreProperties[1]/ns1:title[1]" w:storeItemID="{6C3C8BC8-F283-45AE-878A-BAB7291924A1}"/>
+                    <w:text/>
+                  </w:sdtPr>
+                  <w:sdtContent>
+                    <w:r>
+                      <w:rPr>
+                        <w:b/>
+                        <w:bCs/>
+                        <w:caps/>
+                        <w:sz w:val="56"/>
+                        <w:szCs w:val="56"/>
+                      </w:rPr>
+                      <w:t>C# programming fundamentals</w:t>
+                    </w:r>
+                  </w:sdtContent>
+                </w:sdt>
+              </w:p>
+            </w:tc>
+          </w:tr>
+          <w:tr>
+            <w:sdt>
+              <w:sdtPr>
+                <w:rPr>
+                  <w:color w:val="808080" w:themeColor="background1" w:themeShade="80"/>
+                </w:rPr>
+                <w:alias w:val="Abstract"/>
+                <w:id w:val="15676143"/>
+                <w:placeholder>
+                  <w:docPart w:val="EC44D0B4481547AA938F7F024A5F92A3"/>
+                </w:placeholder>
+                <w:showingPlcHdr/>
+                <w:dataBinding w:prefixMappings="xmlns:ns0='http://schemas.microsoft.com/office/2006/coverPageProps'" w:xpath="/ns0:CoverPageProperties[1]/ns0:Abstract[1]" w:storeItemID="{55AF091B-3C7A-41E3-B477-F2FDAA23CFDA}"/>
+                <w:text/>
+              </w:sdtPr>
+              <w:sdtContent>
+                <w:tc>
+                  <w:tcPr>
+                    <w:tcW w:w="0" w:type="auto"/>
+                  </w:tcPr>
+                  <w:p>
+                    <w:pPr>
+                      <w:pStyle w:val="NoSpacing"/>
+                      <w:rPr>
+                        <w:color w:val="808080" w:themeColor="background1" w:themeShade="80"/>
+                      </w:rPr>
+                    </w:pPr>
+                    <w:r>
+                      <w:rPr>
+                        <w:color w:val="808080" w:themeColor="background1" w:themeShade="80"/>
+                      </w:rPr>
+                      <w:t>[Type the abstract of the document here. The abstract is typically a short summary of the contents of the document. Type the abstract of the document here. The abstract is typically a short summary of the contents of the document.]</w:t>
+                    </w:r>
+                  </w:p>
+                </w:tc>
+              </w:sdtContent>
+            </w:sdt>
+          </w:tr>
+        </w:tbl>
+        <w:p/>
+        <w:p>
+          <w:r>
+            <w:br w:type="page"/>
+          </w:r>
+        </w:p>
+      </w:sdtContent>
+    </w:sdt>
+    <w:p>
+      <w:pPr>
+        <w:spacing w:after="0"/>
+      </w:pPr>
+    </w:p>
+    <w:p>
+      <w:pPr>
+        <w:spacing w:after="0"/>
+      </w:pPr>
+    </w:p>
+    <w:p>
+      <w:pPr>
+        <w:spacing w:after="0"/>
+      </w:pPr>
+    </w:p>
+    <w:p>
+      <w:pPr>
+        <w:spacing w:after="0"/>
+      </w:pPr>
+    </w:p>
+    <w:p>
+      <w:pPr>
+        <w:spacing w:after="0"/>
+      </w:pPr>
+    </w:p>
+    <w:p>
+      <w:pPr>
+        <w:spacing w:after="0"/>
+      </w:pPr>
+    </w:p>
+    <w:p>
+      <w:pPr>
+        <w:spacing w:after="0"/>
+      </w:pPr>
+    </w:p>
+    <w:p>
+      <w:pPr>
+        <w:spacing w:after="0"/>
+      </w:pPr>
+    </w:p>
+    <w:p>
+      <w:pPr>
+        <w:spacing w:after="0"/>
+      </w:pPr>
+    </w:p>
+    <w:p>
+      <w:pPr>
+        <w:spacing w:after="0"/>
+      </w:pPr>
+    </w:p>
+    <w:p>
+      <w:pPr>
+        <w:spacing w:after="0"/>
+      </w:pPr>
+    </w:p>
+    <w:p>
+      <w:pPr>
+        <w:spacing w:after="0"/>
+      </w:pPr>
+    </w:p>
+    <w:p>
+      <w:pPr>
+        <w:spacing w:after="0"/>
+      </w:pPr>
+    </w:p>
+    <w:p>
+      <w:pPr>
+        <w:spacing w:after="0"/>
+      </w:pPr>
+    </w:p>
+    <w:p>
+      <w:pPr>
+        <w:spacing w:after="0"/>
+      </w:pPr>
+    </w:p>
+    <w:p>
+      <w:pPr>
+        <w:spacing w:after="0"/>
+      </w:pPr>
+    </w:p>
+    <w:p>
+      <w:pPr>
+        <w:spacing w:after="0"/>
+      </w:pPr>
+    </w:p>
+    <w:p>
+      <w:pPr>
+        <w:spacing w:after="0"/>
+      </w:pPr>
+    </w:p>
+    <w:p>
+      <w:pPr>
+        <w:spacing w:after="0"/>
+      </w:pPr>
+    </w:p>
+    <w:p>
+      <w:pPr>
+        <w:spacing w:after="0"/>
+      </w:pPr>
+    </w:p>
+    <w:p>
+      <w:pPr>
+        <w:spacing w:after="0"/>
+      </w:pPr>
+    </w:p>
+    <w:p>
+      <w:pPr>
+        <w:spacing w:after="0"/>
+      </w:pPr>
+    </w:p>
+    <w:p>
+      <w:pPr>
+        <w:spacing w:after="0"/>
+      </w:pPr>
+    </w:p>
+    <w:p>
+      <w:pPr>
+        <w:spacing w:after="0"/>
+      </w:pPr>
+    </w:p>
+    <w:p>
+      <w:pPr>
+        <w:spacing w:after="0"/>
+      </w:pPr>
+    </w:p>
+    <w:p>
+      <w:pPr>
+        <w:spacing w:after="0"/>
+      </w:pPr>
+    </w:p>
+    <w:p>
+      <w:pPr>
+        <w:spacing w:after="0"/>
+      </w:pPr>
+    </w:p>
+    <w:p>
+      <w:pPr>
+        <w:spacing w:after="0"/>
+      </w:pPr>
+    </w:p>
+    <w:p>
+      <w:pPr>
+        <w:spacing w:after="0"/>
+      </w:pPr>
+    </w:p>
+    <w:p>
+      <w:pPr>
+        <w:spacing w:after="0"/>
+      </w:pPr>
+    </w:p>
+    <w:p>
+      <w:pPr>
+        <w:spacing w:after="0"/>
+      </w:pPr>
+    </w:p>
+    <w:p>
+      <w:pPr>
+        <w:spacing w:after="0"/>
+      </w:pPr>
+    </w:p>
+    <w:p>
+      <w:pPr>
+        <w:spacing w:after="0"/>
+      </w:pPr>
+    </w:p>
+    <w:p>
+      <w:pPr>
+        <w:spacing w:after="0"/>
+      </w:pPr>
+    </w:p>
+    <w:p>
+      <w:pPr>
+        <w:spacing w:after="0"/>
+      </w:pPr>
+    </w:p>
+    <w:p>
+      <w:pPr>
+        <w:spacing w:after="0"/>
+      </w:pPr>
+    </w:p>
+    <w:p>
+      <w:pPr>
+        <w:spacing w:after="0"/>
+      </w:pPr>
+    </w:p>
+    <w:p>
+      <w:pPr>
+        <w:spacing w:after="0"/>
+      </w:pPr>
+    </w:p>
+    <w:p>
+      <w:pPr>
+        <w:spacing w:after="0"/>
+      </w:pPr>
+    </w:p>
+    <w:p>
+      <w:pPr>
+        <w:spacing w:after="0"/>
+      </w:pPr>
+    </w:p>
+    <w:p>
+      <w:pPr>
+        <w:spacing w:after="0"/>
+      </w:pPr>
+    </w:p>
+    <w:p>
+      <w:pPr>
+        <w:spacing w:after="0"/>
+      </w:pPr>
+    </w:p>
+    <w:p>
+      <w:pPr>
+        <w:spacing w:after="0"/>
+      </w:pPr>
+    </w:p>
+    <w:p>
+      <w:pPr>
+        <w:spacing w:after="0"/>
+      </w:pPr>
+    </w:p>
+    <w:p>
+      <w:pPr>
+        <w:spacing w:after="0"/>
+      </w:pPr>
+    </w:p>
+    <w:p>
+      <w:pPr>
+        <w:pStyle w:val="Heading1"/>
+      </w:pPr>
+      <w:r>
+        <w:lastRenderedPageBreak/>
         <w:t>C# new features</w:t>
       </w:r>
     </w:p>
@@ -559,24 +1053,9 @@
     </w:p>
     <w:p>
       <w:pPr>
-        <w:spacing w:after="0"/>
-      </w:pPr>
-    </w:p>
-    <w:p>
-      <w:pPr>
-        <w:spacing w:after="0"/>
-        <w:rPr>
-          <w:b/>
-          <w:bCs/>
-          <w:u w:val="single"/>
-        </w:rPr>
-      </w:pPr>
-      <w:r>
-        <w:rPr>
-          <w:b/>
-          <w:bCs/>
-          <w:u w:val="single"/>
-        </w:rPr>
+        <w:pStyle w:val="Heading1"/>
+      </w:pPr>
+      <w:r>
         <w:t>Difference between .NET framework v/s .NET Core v/s .NET 5.0</w:t>
       </w:r>
     </w:p>
@@ -755,11 +1234,11 @@
             </w:r>
             <w:proofErr w:type="gramEnd"/>
             <w:r>
-              <w:t xml:space="preserve"> common </w:t>
+              <w:t xml:space="preserve"> common experiences to </w:t>
             </w:r>
             <w:r>
               <w:lastRenderedPageBreak/>
-              <w:t>experiences to developers irrespective on which .NET version they are working.</w:t>
+              <w:t>developers irrespective on which .NET version they are working.</w:t>
             </w:r>
           </w:p>
           <w:p/>
@@ -980,11 +1459,7 @@
             </w:r>
             <w:proofErr w:type="gramEnd"/>
             <w:r>
-              <w:t xml:space="preserve"> even dotnet runtime itself a </w:t>
-            </w:r>
-            <w:r>
-              <w:lastRenderedPageBreak/>
-              <w:t>package</w:t>
+              <w:t xml:space="preserve"> even dotnet runtime itself a package</w:t>
             </w:r>
           </w:p>
         </w:tc>
@@ -1056,6 +1531,7 @@
           </w:tcPr>
           <w:p>
             <w:r>
+              <w:lastRenderedPageBreak/>
               <w:t>WCF, WPF, WWF</w:t>
             </w:r>
           </w:p>
@@ -1189,28 +1665,15 @@
     </w:p>
     <w:p>
       <w:pPr>
-        <w:spacing w:after="0"/>
-        <w:rPr>
-          <w:b/>
-          <w:bCs/>
-          <w:u w:val="single"/>
-        </w:rPr>
-      </w:pPr>
-      <w:r>
-        <w:rPr>
-          <w:b/>
-          <w:bCs/>
-          <w:u w:val="single"/>
-        </w:rPr>
-        <w:t xml:space="preserve">Feature#1 &gt; </w:t>
-      </w:r>
-      <w:r>
-        <w:rPr>
-          <w:b/>
-          <w:bCs/>
-          <w:u w:val="single"/>
-        </w:rPr>
-        <w:t>Init only setter (C#9.0)</w:t>
+        <w:pStyle w:val="Heading2"/>
+      </w:pPr>
+      <w:proofErr w:type="spellStart"/>
+      <w:r>
+        <w:t>Init</w:t>
+      </w:r>
+      <w:proofErr w:type="spellEnd"/>
+      <w:r>
+        <w:t xml:space="preserve"> only setter</w:t>
       </w:r>
     </w:p>
     <w:p>
@@ -1223,8 +1686,13 @@
         </w:rPr>
         <w:t>Background</w:t>
       </w:r>
-      <w:r>
-        <w:t>: Be default when we have property with getter and setters, the setter’s property will behave like a mutable. Means we can modify the property of value after object initializer. Let’s closely understand what is means.</w:t>
+    </w:p>
+    <w:p>
+      <w:pPr>
+        <w:spacing w:after="0"/>
+      </w:pPr>
+      <w:r>
+        <w:t>Be default when we have property with getter and setters, the setter’s property will behave like a mutable. Means we can modify the property of value after object initializer. Let’s closely understand what is means.</w:t>
       </w:r>
     </w:p>
     <w:tbl>
@@ -3088,6 +3556,7 @@
                 <w:szCs w:val="18"/>
                 <w:lang w:eastAsia="en-IN"/>
               </w:rPr>
+              <w:lastRenderedPageBreak/>
               <w:t>        </w:t>
             </w:r>
             <w:r>
@@ -3173,7 +3642,6 @@
                 <w:szCs w:val="18"/>
                 <w:lang w:eastAsia="en-IN"/>
               </w:rPr>
-              <w:lastRenderedPageBreak/>
               <w:t>        </w:t>
             </w:r>
             <w:r>
@@ -3368,15 +3836,27 @@
     </w:p>
     <w:p>
       <w:pPr>
-        <w:pStyle w:val="ListParagraph"/>
-        <w:numPr>
-          <w:ilvl w:val="0"/>
-          <w:numId w:val="1"/>
-        </w:numPr>
-        <w:spacing w:after="0"/>
-      </w:pPr>
-      <w:r>
-        <w:t>Approach#1: we can create a constructor and initialize property while creating and object, without using setter properties like below.</w:t>
+        <w:spacing w:after="0"/>
+        <w:rPr>
+          <w:b/>
+        </w:rPr>
+      </w:pPr>
+      <w:r>
+        <w:rPr>
+          <w:b/>
+        </w:rPr>
+        <w:t>Approach#1</w:t>
+      </w:r>
+    </w:p>
+    <w:p>
+      <w:pPr>
+        <w:spacing w:after="0"/>
+      </w:pPr>
+      <w:r>
+        <w:t>W</w:t>
+      </w:r>
+      <w:r>
+        <w:t>e can create a constructor and initialize property while creating and object, without using setter properties like below.</w:t>
       </w:r>
     </w:p>
     <w:p>
@@ -4312,21 +4792,6 @@
         </w:tc>
       </w:tr>
     </w:tbl>
-    <w:p>
-      <w:pPr>
-        <w:spacing w:after="0"/>
-      </w:pPr>
-    </w:p>
-    <w:p>
-      <w:pPr>
-        <w:spacing w:after="0"/>
-      </w:pPr>
-    </w:p>
-    <w:p>
-      <w:pPr>
-        <w:spacing w:after="0"/>
-      </w:pPr>
-    </w:p>
     <w:p>
       <w:pPr>
         <w:spacing w:after="0"/>
@@ -4365,7 +4830,7 @@
                     <pic:cNvPicPr/>
                   </pic:nvPicPr>
                   <pic:blipFill>
-                    <a:blip r:embed="rId7"/>
+                    <a:blip r:embed="rId8"/>
                     <a:stretch>
                       <a:fillRect/>
                     </a:stretch>
@@ -4445,11 +4910,19 @@
           <w:b/>
           <w:bCs/>
         </w:rPr>
+        <w:t>Approach#2</w:t>
+      </w:r>
+    </w:p>
+    <w:p>
+      <w:pPr>
+        <w:spacing w:after="0"/>
+      </w:pPr>
+      <w:r>
         <w:lastRenderedPageBreak/>
-        <w:t>Approach#2</w:t>
-      </w:r>
-      <w:r>
-        <w:t xml:space="preserve">: we can achieve the same functionality, while using </w:t>
+        <w:t>W</w:t>
+      </w:r>
+      <w:r>
+        <w:t xml:space="preserve">e can achieve the same functionality, while using </w:t>
       </w:r>
       <w:proofErr w:type="spellStart"/>
       <w:r>
@@ -5094,7 +5567,7 @@
                     <pic:cNvPicPr/>
                   </pic:nvPicPr>
                   <pic:blipFill>
-                    <a:blip r:embed="rId8"/>
+                    <a:blip r:embed="rId9"/>
                     <a:stretch>
                       <a:fillRect/>
                     </a:stretch>
@@ -5164,31 +5637,15 @@
     </w:p>
     <w:p>
       <w:pPr>
-        <w:spacing w:after="0"/>
-        <w:rPr>
-          <w:b/>
-          <w:bCs/>
-        </w:rPr>
-      </w:pPr>
-      <w:r>
-        <w:rPr>
-          <w:b/>
-          <w:bCs/>
-        </w:rPr>
-        <w:t xml:space="preserve">Feature#2 </w:t>
-      </w:r>
-      <w:r>
-        <w:rPr>
-          <w:b/>
-          <w:bCs/>
-        </w:rPr>
-        <w:t>&gt; record type</w:t>
-      </w:r>
-      <w:r>
-        <w:rPr>
-          <w:b/>
-          <w:bCs/>
-        </w:rPr>
+        <w:pStyle w:val="Heading2"/>
+      </w:pPr>
+      <w:r>
+        <w:t>R</w:t>
+      </w:r>
+      <w:r>
+        <w:t>ecord type</w:t>
+      </w:r>
+      <w:r>
         <w:t xml:space="preserve"> </w:t>
       </w:r>
     </w:p>
@@ -5197,7 +5654,15 @@
         <w:spacing w:after="0"/>
       </w:pPr>
       <w:r>
-        <w:t>You use the record keyword to define a reference type that provide built-in functionality for encapsulating data. You can create record type with immutable properties by using positional parameters or standard property syntax.</w:t>
+        <w:t xml:space="preserve">You use the record keyword to define </w:t>
+      </w:r>
+      <w:proofErr w:type="gramStart"/>
+      <w:r>
+        <w:t>a reference type that provide</w:t>
+      </w:r>
+      <w:proofErr w:type="gramEnd"/>
+      <w:r>
+        <w:t xml:space="preserve"> built-in functionality for encapsulating data. You can create record type with immutable properties by using positional parameters or standard property syntax.</w:t>
       </w:r>
     </w:p>
     <w:p>
@@ -5829,7 +6294,7 @@
                     <pic:cNvPicPr/>
                   </pic:nvPicPr>
                   <pic:blipFill>
-                    <a:blip r:embed="rId9"/>
+                    <a:blip r:embed="rId10"/>
                     <a:stretch>
                       <a:fillRect/>
                     </a:stretch>
@@ -7334,20 +7799,10 @@
     </w:p>
     <w:p>
       <w:pPr>
-        <w:spacing w:after="0"/>
-        <w:rPr>
-          <w:b/>
-          <w:bCs/>
-          <w:u w:val="single"/>
-        </w:rPr>
-      </w:pPr>
-      <w:r>
-        <w:rPr>
-          <w:b/>
-          <w:bCs/>
-          <w:u w:val="single"/>
-        </w:rPr>
-        <w:t>Feature#3 Top Level statements</w:t>
+        <w:pStyle w:val="Heading2"/>
+      </w:pPr>
+      <w:r>
+        <w:t>Top Level statements</w:t>
       </w:r>
     </w:p>
     <w:p>
@@ -7940,21 +8395,6 @@
       <w:r>
         <w:t>The above line of code will work fine without main method.</w:t>
       </w:r>
-    </w:p>
-    <w:p>
-      <w:pPr>
-        <w:spacing w:after="0"/>
-      </w:pPr>
-    </w:p>
-    <w:p>
-      <w:pPr>
-        <w:spacing w:after="0"/>
-        <w:rPr>
-          <w:b/>
-          <w:bCs/>
-          <w:u w:val="single"/>
-        </w:rPr>
-      </w:pPr>
     </w:p>
     <w:p>
       <w:pPr>
@@ -8048,7 +8488,7 @@
                     <pic:cNvPicPr/>
                   </pic:nvPicPr>
                   <pic:blipFill>
-                    <a:blip r:embed="rId10"/>
+                    <a:blip r:embed="rId11"/>
                     <a:stretch>
                       <a:fillRect/>
                     </a:stretch>
@@ -8107,7 +8547,7 @@
                     <pic:cNvPicPr/>
                   </pic:nvPicPr>
                   <pic:blipFill>
-                    <a:blip r:embed="rId11"/>
+                    <a:blip r:embed="rId12"/>
                     <a:stretch>
                       <a:fillRect/>
                     </a:stretch>
@@ -8138,7 +8578,10 @@
         <w:spacing w:after="0"/>
       </w:pPr>
       <w:r>
-        <w:t>Pros:</w:t>
+        <w:rPr>
+          <w:b/>
+        </w:rPr>
+        <w:t>Pros</w:t>
       </w:r>
     </w:p>
     <w:p>
@@ -8151,6 +8594,7 @@
         <w:spacing w:after="0"/>
       </w:pPr>
       <w:r>
+        <w:lastRenderedPageBreak/>
         <w:t xml:space="preserve">Top level statements enable a scrip like experience for experimentation purpose </w:t>
       </w:r>
       <w:r>
@@ -8192,9 +8636,15 @@
     <w:p>
       <w:pPr>
         <w:spacing w:after="0"/>
-      </w:pPr>
-      <w:r>
-        <w:t>Cons:</w:t>
+        <w:rPr>
+          <w:b/>
+        </w:rPr>
+      </w:pPr>
+      <w:r>
+        <w:rPr>
+          <w:b/>
+        </w:rPr>
+        <w:t>Cons</w:t>
       </w:r>
     </w:p>
     <w:p>
@@ -8217,41 +8667,24 @@
     </w:p>
     <w:p>
       <w:pPr>
-        <w:spacing w:after="0"/>
-        <w:rPr>
-          <w:b/>
-          <w:bCs/>
-          <w:u w:val="single"/>
-        </w:rPr>
-      </w:pPr>
-      <w:r>
-        <w:rPr>
-          <w:b/>
-          <w:bCs/>
-          <w:u w:val="single"/>
-        </w:rPr>
-        <w:t>Feature#4 Pattern Matching enhancements</w:t>
-      </w:r>
-      <w:r>
-        <w:rPr>
-          <w:b/>
-          <w:bCs/>
-          <w:u w:val="single"/>
-        </w:rPr>
+        <w:pStyle w:val="Heading2"/>
+      </w:pPr>
+      <w:r>
+        <w:t xml:space="preserve">Pattern </w:t>
+      </w:r>
+      <w:r>
+        <w:t>matching</w:t>
+      </w:r>
+      <w:r>
+        <w:t xml:space="preserve"> enhancements</w:t>
+      </w:r>
+      <w:r>
         <w:t xml:space="preserve"> (C#9.0)</w:t>
       </w:r>
     </w:p>
     <w:p>
       <w:pPr>
-        <w:shd w:val="clear" w:color="auto" w:fill="FFFFFF"/>
-        <w:spacing w:before="100" w:beforeAutospacing="1" w:after="100" w:afterAutospacing="1" w:line="240" w:lineRule="auto"/>
-        <w:rPr>
-          <w:rFonts w:eastAsia="Times New Roman" w:cstheme="minorHAnsi"/>
-          <w:color w:val="171717"/>
-          <w:sz w:val="20"/>
-          <w:szCs w:val="20"/>
-          <w:lang w:eastAsia="en-IN"/>
-        </w:rPr>
+        <w:pStyle w:val="Heading2"/>
       </w:pPr>
       <w:r>
         <w:rPr>
@@ -9276,63 +9709,23 @@
     </w:tbl>
     <w:p>
       <w:pPr>
-        <w:spacing w:after="0"/>
-      </w:pPr>
-    </w:p>
-    <w:p>
-      <w:pPr>
-        <w:spacing w:after="0"/>
-      </w:pPr>
-    </w:p>
-    <w:p>
-      <w:pPr>
-        <w:spacing w:after="0"/>
-        <w:rPr>
-          <w:b/>
-          <w:bCs/>
-          <w:u w:val="single"/>
-        </w:rPr>
-      </w:pPr>
-      <w:r>
-        <w:rPr>
-          <w:b/>
-          <w:bCs/>
-          <w:u w:val="single"/>
-        </w:rPr>
+        <w:pStyle w:val="Heading1"/>
+      </w:pPr>
+      <w:r>
         <w:t xml:space="preserve">IL (Intermediate </w:t>
       </w:r>
       <w:r>
-        <w:rPr>
-          <w:b/>
-          <w:bCs/>
-          <w:u w:val="single"/>
-        </w:rPr>
         <w:t>Language</w:t>
       </w:r>
       <w:r>
-        <w:rPr>
-          <w:b/>
-          <w:bCs/>
-          <w:u w:val="single"/>
-        </w:rPr>
         <w:t xml:space="preserve">) vs </w:t>
       </w:r>
       <w:proofErr w:type="gramStart"/>
       <w:r>
-        <w:rPr>
-          <w:b/>
-          <w:bCs/>
-          <w:u w:val="single"/>
-        </w:rPr>
         <w:t>JIT(</w:t>
       </w:r>
       <w:proofErr w:type="gramEnd"/>
       <w:r>
-        <w:rPr>
-          <w:b/>
-          <w:bCs/>
-          <w:u w:val="single"/>
-        </w:rPr>
         <w:t>Just In Time) compiler</w:t>
       </w:r>
     </w:p>
@@ -9392,7 +9785,7 @@
                     </pic:cNvPicPr>
                   </pic:nvPicPr>
                   <pic:blipFill>
-                    <a:blip r:embed="rId12">
+                    <a:blip r:embed="rId13">
                       <a:extLst>
                         <a:ext uri="{28A0092B-C50C-407E-A947-70E740481C1C}">
                           <a14:useLocalDpi xmlns:a14="http://schemas.microsoft.com/office/drawing/2010/main" val="0"/>
@@ -9468,12 +9861,12 @@
           <w:u w:val="single"/>
         </w:rPr>
       </w:pPr>
-      <w:r>
-        <w:rPr>
-          <w:b/>
-          <w:bCs/>
-          <w:u w:val="single"/>
-        </w:rPr>
+    </w:p>
+    <w:p>
+      <w:pPr>
+        <w:pStyle w:val="Heading2"/>
+      </w:pPr>
+      <w:r>
         <w:t>CLR – Common Language Runtime</w:t>
       </w:r>
     </w:p>
@@ -9517,16 +9910,14 @@
         <w:rPr>
           <w:b/>
           <w:bCs/>
-          <w:u w:val="single"/>
         </w:rPr>
       </w:pPr>
-      <w:r>
-        <w:rPr>
-          <w:b/>
-          <w:bCs/>
-          <w:u w:val="single"/>
-        </w:rPr>
-        <w:lastRenderedPageBreak/>
+    </w:p>
+    <w:p>
+      <w:pPr>
+        <w:pStyle w:val="Heading1"/>
+      </w:pPr>
+      <w:r>
         <w:t>Managed v/s Un Managed Code</w:t>
       </w:r>
     </w:p>
@@ -9620,24 +10011,9 @@
     </w:p>
     <w:p>
       <w:pPr>
-        <w:spacing w:after="0"/>
-      </w:pPr>
-    </w:p>
-    <w:p>
-      <w:pPr>
-        <w:spacing w:after="0"/>
-        <w:rPr>
-          <w:b/>
-          <w:bCs/>
-          <w:u w:val="single"/>
-        </w:rPr>
-      </w:pPr>
-      <w:r>
-        <w:rPr>
-          <w:b/>
-          <w:bCs/>
-          <w:u w:val="single"/>
-        </w:rPr>
+        <w:pStyle w:val="Heading1"/>
+      </w:pPr>
+      <w:r>
         <w:t>Garbage Collection and its importance</w:t>
       </w:r>
     </w:p>
@@ -9716,7 +10092,7 @@
                     <pic:cNvPicPr/>
                   </pic:nvPicPr>
                   <pic:blipFill>
-                    <a:blip r:embed="rId13"/>
+                    <a:blip r:embed="rId14"/>
                     <a:stretch>
                       <a:fillRect/>
                     </a:stretch>
@@ -9767,7 +10143,7 @@
                     <pic:cNvPicPr/>
                   </pic:nvPicPr>
                   <pic:blipFill>
-                    <a:blip r:embed="rId14"/>
+                    <a:blip r:embed="rId15"/>
                     <a:stretch>
                       <a:fillRect/>
                     </a:stretch>
@@ -9821,19 +10197,9 @@
     </w:p>
     <w:p>
       <w:pPr>
-        <w:spacing w:after="0"/>
-        <w:rPr>
-          <w:b/>
-          <w:bCs/>
-          <w:u w:val="single"/>
-        </w:rPr>
-      </w:pPr>
-      <w:r>
-        <w:rPr>
-          <w:b/>
-          <w:bCs/>
-          <w:u w:val="single"/>
-        </w:rPr>
+        <w:pStyle w:val="Heading1"/>
+      </w:pPr>
+      <w:r>
         <w:t>CTS (Common Type System)</w:t>
       </w:r>
     </w:p>
@@ -9842,7 +10208,15 @@
         <w:spacing w:after="0"/>
       </w:pPr>
       <w:r>
-        <w:t>CTS ensures that data types defined in two different languages get compiled into common data types.</w:t>
+        <w:t xml:space="preserve">CTS </w:t>
+      </w:r>
+      <w:proofErr w:type="gramStart"/>
+      <w:r>
+        <w:t>ensures</w:t>
+      </w:r>
+      <w:proofErr w:type="gramEnd"/>
+      <w:r>
+        <w:t xml:space="preserve"> that data types defined in two different languages get compiled into common data types.</w:t>
       </w:r>
     </w:p>
     <w:p>
@@ -9863,6 +10237,7 @@
         <w:spacing w:after="0"/>
       </w:pPr>
       <w:r>
+        <w:lastRenderedPageBreak/>
         <w:t>In C# we declare [int I = 0;] as integer</w:t>
       </w:r>
     </w:p>
@@ -9909,7 +10284,6 @@
           <w:noProof/>
           <w:lang w:val="en-US"/>
         </w:rPr>
-        <w:lastRenderedPageBreak/>
         <w:drawing>
           <wp:inline distT="0" distB="0" distL="0" distR="0" wp14:anchorId="1D15F593" wp14:editId="6E7AD50D">
             <wp:extent cx="4200525" cy="1419225"/>
@@ -9926,7 +10300,7 @@
                     <pic:cNvPicPr/>
                   </pic:nvPicPr>
                   <pic:blipFill>
-                    <a:blip r:embed="rId15"/>
+                    <a:blip r:embed="rId16"/>
                     <a:stretch>
                       <a:fillRect/>
                     </a:stretch>
@@ -10087,7 +10461,7 @@
                     <pic:cNvPicPr/>
                   </pic:nvPicPr>
                   <pic:blipFill>
-                    <a:blip r:embed="rId16"/>
+                    <a:blip r:embed="rId17"/>
                     <a:stretch>
                       <a:fillRect/>
                     </a:stretch>
@@ -10173,8 +10547,87 @@
     </w:p>
     <w:p>
       <w:pPr>
-        <w:spacing w:after="0"/>
-      </w:pPr>
+        <w:pStyle w:val="Heading1"/>
+      </w:pPr>
+      <w:r>
+        <w:t>Stack v/s Heap</w:t>
+      </w:r>
+    </w:p>
+    <w:p>
+      <w:pPr>
+        <w:spacing w:after="0"/>
+      </w:pPr>
+      <w:r>
+        <w:t xml:space="preserve">Stack and Heap both are the memory types in an </w:t>
+      </w:r>
+      <w:r>
+        <w:t>application</w:t>
+      </w:r>
+      <w:r>
+        <w:t>.</w:t>
+      </w:r>
+    </w:p>
+    <w:p>
+      <w:pPr>
+        <w:pStyle w:val="ListParagraph"/>
+        <w:numPr>
+          <w:ilvl w:val="0"/>
+          <w:numId w:val="1"/>
+        </w:numPr>
+        <w:spacing w:after="0"/>
+      </w:pPr>
+      <w:r>
+        <w:t>Stacks stored the Primitive data types like int, bool, float etc</w:t>
+      </w:r>
+    </w:p>
+    <w:p>
+      <w:pPr>
+        <w:pStyle w:val="ListParagraph"/>
+        <w:numPr>
+          <w:ilvl w:val="0"/>
+          <w:numId w:val="1"/>
+        </w:numPr>
+        <w:spacing w:after="0"/>
+      </w:pPr>
+      <w:r>
+        <w:lastRenderedPageBreak/>
+        <w:t>Heap stores the non-primitive types like objects, strings etc.</w:t>
+      </w:r>
+    </w:p>
+    <w:p>
+      <w:pPr>
+        <w:pStyle w:val="ListParagraph"/>
+        <w:numPr>
+          <w:ilvl w:val="0"/>
+          <w:numId w:val="1"/>
+        </w:numPr>
+        <w:spacing w:after="0"/>
+      </w:pPr>
+      <w:r>
+        <w:t>In stack, both variable and values are stored in the same place</w:t>
+      </w:r>
+    </w:p>
+    <w:p>
+      <w:pPr>
+        <w:pStyle w:val="ListParagraph"/>
+        <w:numPr>
+          <w:ilvl w:val="0"/>
+          <w:numId w:val="1"/>
+        </w:numPr>
+        <w:spacing w:after="0"/>
+      </w:pPr>
+      <w:r>
+        <w:t xml:space="preserve">In Heap, the variable &amp; pointer will </w:t>
+      </w:r>
+      <w:r>
+        <w:t>be stored</w:t>
+      </w:r>
+      <w:r>
+        <w:t xml:space="preserve"> in stack and value will store in Heap memory.</w:t>
+      </w:r>
+      <w:r>
+        <w:t xml:space="preserve"> </w:t>
+      </w:r>
     </w:p>
     <w:p>
       <w:pPr>
@@ -10185,131 +10638,12 @@
           <w:u w:val="single"/>
         </w:rPr>
       </w:pPr>
-      <w:r>
-        <w:rPr>
-          <w:b/>
-          <w:bCs/>
-          <w:u w:val="single"/>
-        </w:rPr>
-        <w:t>Stack v/s Heap</w:t>
-      </w:r>
-    </w:p>
-    <w:p>
-      <w:pPr>
-        <w:spacing w:after="0"/>
-      </w:pPr>
-      <w:r>
-        <w:t xml:space="preserve">Stack and Heap both are the memory types in an </w:t>
-      </w:r>
-      <w:r>
-        <w:t>application</w:t>
-      </w:r>
-      <w:r>
-        <w:t>.</w:t>
-      </w:r>
-    </w:p>
-    <w:p>
-      <w:pPr>
-        <w:pStyle w:val="ListParagraph"/>
-        <w:numPr>
-          <w:ilvl w:val="0"/>
-          <w:numId w:val="1"/>
-        </w:numPr>
-        <w:spacing w:after="0"/>
-      </w:pPr>
-      <w:r>
-        <w:t>Stacks stored the Primitive data types like int, bool, float etc</w:t>
-      </w:r>
-    </w:p>
-    <w:p>
-      <w:pPr>
-        <w:pStyle w:val="ListParagraph"/>
-        <w:numPr>
-          <w:ilvl w:val="0"/>
-          <w:numId w:val="1"/>
-        </w:numPr>
-        <w:spacing w:after="0"/>
-      </w:pPr>
-      <w:r>
-        <w:t>Heap stores the non-primitive types like objects, strings etc.</w:t>
-      </w:r>
-    </w:p>
-    <w:p>
-      <w:pPr>
-        <w:pStyle w:val="ListParagraph"/>
-        <w:numPr>
-          <w:ilvl w:val="0"/>
-          <w:numId w:val="1"/>
-        </w:numPr>
-        <w:spacing w:after="0"/>
-      </w:pPr>
-      <w:r>
-        <w:t>In stack, both variable and values are stored in the same place</w:t>
-      </w:r>
-    </w:p>
-    <w:p>
-      <w:pPr>
-        <w:pStyle w:val="ListParagraph"/>
-        <w:numPr>
-          <w:ilvl w:val="0"/>
-          <w:numId w:val="1"/>
-        </w:numPr>
-        <w:spacing w:after="0"/>
-      </w:pPr>
-      <w:r>
-        <w:t xml:space="preserve">In Heap, the variable &amp; pointer will </w:t>
-      </w:r>
-      <w:r>
-        <w:t>be stored</w:t>
-      </w:r>
-      <w:r>
-        <w:t xml:space="preserve"> in stack and value will store in Heap memory.</w:t>
-      </w:r>
-      <w:r>
-        <w:t xml:space="preserve"> </w:t>
-      </w:r>
-    </w:p>
-    <w:p>
-      <w:pPr>
-        <w:spacing w:after="0"/>
-      </w:pPr>
-    </w:p>
-    <w:p>
-      <w:pPr>
-        <w:spacing w:after="0"/>
-        <w:rPr>
-          <w:b/>
-          <w:bCs/>
-          <w:u w:val="single"/>
-        </w:rPr>
-      </w:pPr>
-    </w:p>
-    <w:p>
-      <w:pPr>
-        <w:spacing w:after="0"/>
-        <w:rPr>
-          <w:b/>
-          <w:bCs/>
-          <w:u w:val="single"/>
-        </w:rPr>
-      </w:pPr>
-    </w:p>
-    <w:p>
-      <w:pPr>
-        <w:spacing w:after="0"/>
-        <w:rPr>
-          <w:b/>
-          <w:bCs/>
-          <w:u w:val="single"/>
-        </w:rPr>
-      </w:pPr>
-      <w:r>
-        <w:rPr>
-          <w:b/>
-          <w:bCs/>
-          <w:u w:val="single"/>
-        </w:rPr>
-        <w:lastRenderedPageBreak/>
+    </w:p>
+    <w:p>
+      <w:pPr>
+        <w:pStyle w:val="Heading1"/>
+      </w:pPr>
+      <w:r>
         <w:t>Value types v/s Reference Type</w:t>
       </w:r>
     </w:p>
@@ -10371,20 +10705,18 @@
     </w:p>
     <w:p>
       <w:pPr>
-        <w:spacing w:after="0"/>
-        <w:rPr>
-          <w:b/>
-          <w:bCs/>
-          <w:u w:val="single"/>
-        </w:rPr>
-      </w:pPr>
-      <w:r>
-        <w:rPr>
-          <w:b/>
-          <w:bCs/>
-          <w:u w:val="single"/>
-        </w:rPr>
-        <w:t>Boxing v/s Un boxing</w:t>
+        <w:pStyle w:val="Heading2"/>
+      </w:pPr>
+      <w:r>
+        <w:t xml:space="preserve">Boxing v/s </w:t>
+      </w:r>
+      <w:proofErr w:type="gramStart"/>
+      <w:r>
+        <w:t>Un</w:t>
+      </w:r>
+      <w:proofErr w:type="gramEnd"/>
+      <w:r>
+        <w:t xml:space="preserve"> boxing</w:t>
       </w:r>
     </w:p>
     <w:p>
@@ -10530,28 +10862,13 @@
     </w:p>
     <w:p>
       <w:pPr>
-        <w:spacing w:after="0"/>
-        <w:rPr>
-          <w:b/>
-          <w:bCs/>
-          <w:u w:val="single"/>
-        </w:rPr>
-      </w:pPr>
-      <w:r>
-        <w:rPr>
-          <w:b/>
-          <w:bCs/>
-          <w:u w:val="single"/>
-        </w:rPr>
+        <w:pStyle w:val="Heading1"/>
+      </w:pPr>
+      <w:r>
         <w:t xml:space="preserve">Array vs </w:t>
       </w:r>
       <w:proofErr w:type="spellStart"/>
       <w:r>
-        <w:rPr>
-          <w:b/>
-          <w:bCs/>
-          <w:u w:val="single"/>
-        </w:rPr>
         <w:t>ArrayList</w:t>
       </w:r>
       <w:proofErr w:type="spellEnd"/>
@@ -10824,16 +11141,6 @@
     <w:p>
       <w:pPr>
         <w:spacing w:after="0"/>
-      </w:pPr>
-    </w:p>
-    <w:p>
-      <w:pPr>
-        <w:spacing w:after="0"/>
-      </w:pPr>
-    </w:p>
-    <w:p>
-      <w:pPr>
-        <w:spacing w:after="0"/>
         <w:rPr>
           <w:b/>
           <w:bCs/>
@@ -10843,114 +11150,19 @@
     </w:p>
     <w:p>
       <w:pPr>
-        <w:spacing w:after="0"/>
-        <w:rPr>
-          <w:b/>
-          <w:bCs/>
-          <w:u w:val="single"/>
-        </w:rPr>
-      </w:pPr>
-    </w:p>
-    <w:p>
-      <w:pPr>
-        <w:spacing w:after="0"/>
-        <w:rPr>
-          <w:b/>
-          <w:bCs/>
-          <w:u w:val="single"/>
-        </w:rPr>
-      </w:pPr>
-    </w:p>
-    <w:p>
-      <w:pPr>
-        <w:spacing w:after="0"/>
-        <w:rPr>
-          <w:b/>
-          <w:bCs/>
-          <w:u w:val="single"/>
-        </w:rPr>
-      </w:pPr>
-    </w:p>
-    <w:p>
-      <w:pPr>
-        <w:spacing w:after="0"/>
-        <w:rPr>
-          <w:b/>
-          <w:bCs/>
-          <w:u w:val="single"/>
-        </w:rPr>
-      </w:pPr>
-    </w:p>
-    <w:p>
-      <w:pPr>
-        <w:spacing w:after="0"/>
-        <w:rPr>
-          <w:b/>
-          <w:bCs/>
-          <w:u w:val="single"/>
-        </w:rPr>
-      </w:pPr>
-    </w:p>
-    <w:p>
-      <w:pPr>
-        <w:spacing w:after="0"/>
-        <w:rPr>
-          <w:b/>
-          <w:bCs/>
-          <w:u w:val="single"/>
-        </w:rPr>
-      </w:pPr>
-    </w:p>
-    <w:p>
-      <w:pPr>
-        <w:spacing w:after="0"/>
-        <w:rPr>
-          <w:b/>
-          <w:bCs/>
-          <w:u w:val="single"/>
-        </w:rPr>
-      </w:pPr>
-    </w:p>
-    <w:p>
-      <w:pPr>
-        <w:spacing w:after="0"/>
-        <w:rPr>
-          <w:b/>
-          <w:bCs/>
-          <w:u w:val="single"/>
-        </w:rPr>
-      </w:pPr>
-      <w:r>
-        <w:rPr>
-          <w:b/>
-          <w:bCs/>
-          <w:u w:val="single"/>
-        </w:rPr>
+        <w:pStyle w:val="Heading1"/>
+      </w:pPr>
+      <w:r>
         <w:lastRenderedPageBreak/>
         <w:t>Thread</w:t>
       </w:r>
       <w:r>
-        <w:rPr>
-          <w:b/>
-          <w:bCs/>
-          <w:u w:val="single"/>
-        </w:rPr>
         <w:t xml:space="preserve"> </w:t>
       </w:r>
       <w:r>
-        <w:rPr>
-          <w:b/>
-          <w:bCs/>
-          <w:u w:val="single"/>
-        </w:rPr>
         <w:t>(</w:t>
       </w:r>
       <w:r>
-        <w:rPr>
-          <w:b/>
-          <w:bCs/>
-          <w:u w:val="single"/>
-        </w:rPr>
         <w:t>Multi-threading) in C#</w:t>
       </w:r>
     </w:p>
@@ -12253,7 +12465,7 @@
                     <pic:cNvPicPr/>
                   </pic:nvPicPr>
                   <pic:blipFill>
-                    <a:blip r:embed="rId17"/>
+                    <a:blip r:embed="rId18"/>
                     <a:stretch>
                       <a:fillRect/>
                     </a:stretch>
@@ -12294,7 +12506,7 @@
                     <pic:cNvPicPr/>
                   </pic:nvPicPr>
                   <pic:blipFill>
-                    <a:blip r:embed="rId18"/>
+                    <a:blip r:embed="rId19"/>
                     <a:stretch>
                       <a:fillRect/>
                     </a:stretch>
@@ -13047,7 +13259,7 @@
                     <pic:cNvPicPr/>
                   </pic:nvPicPr>
                   <pic:blipFill>
-                    <a:blip r:embed="rId19"/>
+                    <a:blip r:embed="rId20"/>
                     <a:stretch>
                       <a:fillRect/>
                     </a:stretch>
@@ -13088,7 +13300,7 @@
                     <pic:cNvPicPr/>
                   </pic:nvPicPr>
                   <pic:blipFill>
-                    <a:blip r:embed="rId20"/>
+                    <a:blip r:embed="rId21"/>
                     <a:stretch>
                       <a:fillRect/>
                     </a:stretch>
@@ -14056,22 +14268,18 @@
     </w:p>
     <w:p>
       <w:pPr>
-        <w:spacing w:after="0"/>
-      </w:pPr>
-    </w:p>
-    <w:p>
-      <w:pPr>
-        <w:spacing w:after="0"/>
-      </w:pPr>
-      <w:r>
-        <w:rPr>
-          <w:b/>
-          <w:bCs/>
-        </w:rPr>
+        <w:pStyle w:val="Heading1"/>
+      </w:pPr>
+      <w:r>
         <w:t>Delegates</w:t>
       </w:r>
-      <w:r>
-        <w:t xml:space="preserve">: Delegate is a pointer to a function and very useful as </w:t>
+    </w:p>
+    <w:p>
+      <w:pPr>
+        <w:spacing w:after="0"/>
+      </w:pPr>
+      <w:r>
+        <w:t xml:space="preserve">Delegate is a pointer to a function and very useful as </w:t>
       </w:r>
       <w:r>
         <w:t>call-backs</w:t>
@@ -14099,25 +14307,29 @@
         <w:t xml:space="preserve">: </w:t>
       </w:r>
       <w:r>
-        <w:t>Event are encapsulation over delegates</w:t>
-      </w:r>
-    </w:p>
-    <w:p>
-      <w:pPr>
-        <w:spacing w:after="0"/>
-      </w:pPr>
-    </w:p>
-    <w:p>
-      <w:pPr>
-        <w:spacing w:after="0"/>
-      </w:pPr>
-      <w:r>
-        <w:rPr>
-          <w:b/>
-          <w:bCs/>
-        </w:rPr>
-        <w:t xml:space="preserve">Abstract Class v/s Interface: </w:t>
-      </w:r>
+        <w:t xml:space="preserve">Event </w:t>
+      </w:r>
+      <w:proofErr w:type="gramStart"/>
+      <w:r>
+        <w:t>are</w:t>
+      </w:r>
+      <w:proofErr w:type="gramEnd"/>
+      <w:r>
+        <w:t xml:space="preserve"> encapsulation over delegates</w:t>
+      </w:r>
+    </w:p>
+    <w:p>
+      <w:pPr>
+        <w:pStyle w:val="Heading1"/>
+      </w:pPr>
+      <w:r>
+        <w:t>Abstract Class v/s Interface</w:t>
+      </w:r>
+    </w:p>
+    <w:p>
+      <w:pPr>
+        <w:spacing w:after="0"/>
+      </w:pPr>
       <w:r>
         <w:t xml:space="preserve">Abstract class is a </w:t>
       </w:r>
@@ -14141,29 +14353,9 @@
     </w:p>
     <w:p>
       <w:pPr>
-        <w:spacing w:after="0"/>
-      </w:pPr>
-    </w:p>
-    <w:p>
-      <w:pPr>
-        <w:spacing w:after="0"/>
-      </w:pPr>
-    </w:p>
-    <w:p>
-      <w:pPr>
-        <w:spacing w:after="0"/>
-        <w:rPr>
-          <w:b/>
-          <w:bCs/>
-          <w:u w:val="single"/>
-        </w:rPr>
-      </w:pPr>
-      <w:r>
-        <w:rPr>
-          <w:b/>
-          <w:bCs/>
-          <w:u w:val="single"/>
-        </w:rPr>
+        <w:pStyle w:val="Heading1"/>
+      </w:pPr>
+      <w:r>
         <w:t>OOPs – Object Oriented Programming</w:t>
       </w:r>
     </w:p>
@@ -14961,19 +15153,9 @@
     </w:p>
     <w:p>
       <w:pPr>
-        <w:spacing w:after="0"/>
-        <w:rPr>
-          <w:b/>
-          <w:bCs/>
-          <w:u w:val="single"/>
-        </w:rPr>
-      </w:pPr>
-      <w:r>
-        <w:rPr>
-          <w:b/>
-          <w:bCs/>
-          <w:u w:val="single"/>
-        </w:rPr>
+        <w:pStyle w:val="Heading2"/>
+      </w:pPr>
+      <w:r>
         <w:t>OOPs Pillars</w:t>
       </w:r>
     </w:p>
@@ -15052,19 +15234,20 @@
     </w:p>
     <w:p>
       <w:pPr>
-        <w:spacing w:after="0"/>
-      </w:pPr>
-      <w:r>
-        <w:rPr>
-          <w:b/>
-          <w:bCs/>
-          <w:u w:val="single"/>
-        </w:rPr>
+        <w:pStyle w:val="Heading2"/>
+      </w:pPr>
+      <w:r>
         <w:t>Class &amp; Object</w:t>
       </w:r>
-      <w:r>
-        <w:t xml:space="preserve">: A class is a </w:t>
-      </w:r>
+    </w:p>
+    <w:p>
+      <w:pPr>
+        <w:spacing w:after="0"/>
+      </w:pPr>
+      <w:r>
+        <w:t xml:space="preserve">A class is a </w:t>
+      </w:r>
+      <w:proofErr w:type="gramStart"/>
       <w:r>
         <w:rPr>
           <w:b/>
@@ -15077,7 +15260,15 @@
           <w:b/>
           <w:bCs/>
         </w:rPr>
-        <w:t xml:space="preserve">, </w:t>
+        <w:t>,</w:t>
+      </w:r>
+      <w:proofErr w:type="gramEnd"/>
+      <w:r>
+        <w:rPr>
+          <w:b/>
+          <w:bCs/>
+        </w:rPr>
+        <w:t xml:space="preserve"> </w:t>
       </w:r>
       <w:r>
         <w:rPr>
@@ -15116,19 +15307,9 @@
     </w:p>
     <w:p>
       <w:pPr>
-        <w:spacing w:after="0"/>
-        <w:rPr>
-          <w:b/>
-          <w:bCs/>
-          <w:u w:val="single"/>
-        </w:rPr>
-      </w:pPr>
-      <w:r>
-        <w:rPr>
-          <w:b/>
-          <w:bCs/>
-          <w:u w:val="single"/>
-        </w:rPr>
+        <w:pStyle w:val="Heading2"/>
+      </w:pPr>
+      <w:r>
         <w:t>Abstraction v/s Encapsulation</w:t>
       </w:r>
     </w:p>
@@ -15258,7 +15439,11 @@
           </w:tcPr>
           <w:p>
             <w:r>
-              <w:t xml:space="preserve">It deals with what has to be shown, in the below Employee class, properties Name and </w:t>
+              <w:t xml:space="preserve">It deals with what has to be shown, in the below Employee class, properties Name </w:t>
+            </w:r>
+            <w:r>
+              <w:lastRenderedPageBreak/>
+              <w:t xml:space="preserve">and </w:t>
             </w:r>
             <w:proofErr w:type="spellStart"/>
             <w:proofErr w:type="gramStart"/>
@@ -15281,6 +15466,7 @@
           </w:tcPr>
           <w:p>
             <w:r>
+              <w:lastRenderedPageBreak/>
               <w:t xml:space="preserve">It deals with hiding complexity, in the below Employee Class, </w:t>
             </w:r>
             <w:proofErr w:type="spellStart"/>
@@ -15301,6 +15487,7 @@
             </w:r>
             <w:proofErr w:type="spellStart"/>
             <w:r>
+              <w:lastRenderedPageBreak/>
               <w:t>ValidationBy_PAN</w:t>
             </w:r>
             <w:proofErr w:type="spellEnd"/>
@@ -15349,7 +15536,6 @@
           <w:noProof/>
           <w:lang w:val="en-US"/>
         </w:rPr>
-        <w:lastRenderedPageBreak/>
         <w:drawing>
           <wp:inline distT="0" distB="0" distL="0" distR="0" wp14:anchorId="51A136DD" wp14:editId="30C2A63C">
             <wp:extent cx="2990850" cy="2181225"/>
@@ -15366,7 +15552,7 @@
                     <pic:cNvPicPr/>
                   </pic:nvPicPr>
                   <pic:blipFill>
-                    <a:blip r:embed="rId21"/>
+                    <a:blip r:embed="rId22"/>
                     <a:stretch>
                       <a:fillRect/>
                     </a:stretch>
@@ -16592,28 +16778,13 @@
     </w:p>
     <w:p>
       <w:pPr>
-        <w:spacing w:after="0"/>
-        <w:rPr>
-          <w:b/>
-          <w:bCs/>
-          <w:u w:val="single"/>
-        </w:rPr>
-      </w:pPr>
-      <w:r>
-        <w:rPr>
-          <w:b/>
-          <w:bCs/>
-          <w:u w:val="single"/>
-        </w:rPr>
+        <w:pStyle w:val="Heading2"/>
+      </w:pPr>
+      <w:r>
         <w:t xml:space="preserve">Virtual keyword/ </w:t>
       </w:r>
       <w:proofErr w:type="spellStart"/>
       <w:r>
-        <w:rPr>
-          <w:b/>
-          <w:bCs/>
-          <w:u w:val="single"/>
-        </w:rPr>
         <w:t>Overridding</w:t>
       </w:r>
       <w:proofErr w:type="spellEnd"/>
@@ -16750,7 +16921,11 @@
           </w:tcPr>
           <w:p>
             <w:r>
-              <w:t>Achieve in child class by overriding parent class behaviour</w:t>
+              <w:t xml:space="preserve">Achieve in child class by overriding parent class </w:t>
+            </w:r>
+            <w:r>
+              <w:lastRenderedPageBreak/>
+              <w:t>behaviour</w:t>
             </w:r>
           </w:p>
         </w:tc>
@@ -16763,19 +16938,9 @@
     </w:p>
     <w:p>
       <w:pPr>
-        <w:spacing w:after="0"/>
-        <w:rPr>
-          <w:b/>
-          <w:bCs/>
-          <w:u w:val="single"/>
-        </w:rPr>
-      </w:pPr>
-      <w:r>
-        <w:rPr>
-          <w:b/>
-          <w:bCs/>
-          <w:u w:val="single"/>
-        </w:rPr>
+        <w:pStyle w:val="Heading2"/>
+      </w:pPr>
+      <w:r>
         <w:t>Polymorphism</w:t>
       </w:r>
     </w:p>
@@ -16783,8 +16948,13 @@
       <w:pPr>
         <w:spacing w:after="0"/>
       </w:pPr>
-      <w:r>
-        <w:t>Its an ability of an object to act differently under different conditions.</w:t>
+      <w:proofErr w:type="gramStart"/>
+      <w:r>
+        <w:t>Its</w:t>
+      </w:r>
+      <w:proofErr w:type="gramEnd"/>
+      <w:r>
+        <w:t xml:space="preserve"> an ability of an object to act differently under different conditions.</w:t>
       </w:r>
     </w:p>
     <w:p>
@@ -16840,32 +17010,15 @@
     </w:p>
     <w:p>
       <w:pPr>
-        <w:spacing w:after="0"/>
-        <w:rPr>
-          <w:b/>
-          <w:bCs/>
-        </w:rPr>
-      </w:pPr>
-      <w:r>
-        <w:rPr>
-          <w:b/>
-          <w:bCs/>
-        </w:rPr>
-        <w:lastRenderedPageBreak/>
+        <w:pStyle w:val="Heading3"/>
+      </w:pPr>
+      <w:r>
         <w:t>Stati</w:t>
       </w:r>
       <w:r>
-        <w:rPr>
-          <w:b/>
-          <w:bCs/>
-        </w:rPr>
         <w:t>c</w:t>
       </w:r>
       <w:r>
-        <w:rPr>
-          <w:b/>
-          <w:bCs/>
-        </w:rPr>
         <w:t xml:space="preserve"> (compile time) v/s Dynamic (Runtime) polymorphism</w:t>
       </w:r>
     </w:p>
@@ -18529,17 +18682,9 @@
     </w:p>
     <w:p>
       <w:pPr>
-        <w:spacing w:after="0"/>
-        <w:rPr>
-          <w:b/>
-          <w:bCs/>
-        </w:rPr>
-      </w:pPr>
-      <w:r>
-        <w:rPr>
-          <w:b/>
-          <w:bCs/>
-        </w:rPr>
+        <w:pStyle w:val="Heading3"/>
+      </w:pPr>
+      <w:r>
         <w:t>Operator Overloading</w:t>
       </w:r>
     </w:p>
@@ -19670,17 +19815,9 @@
     </w:p>
     <w:p>
       <w:pPr>
-        <w:spacing w:after="0"/>
-        <w:rPr>
-          <w:b/>
-          <w:bCs/>
-        </w:rPr>
-      </w:pPr>
-      <w:r>
-        <w:rPr>
-          <w:b/>
-          <w:bCs/>
-        </w:rPr>
+        <w:pStyle w:val="Heading1"/>
+      </w:pPr>
+      <w:r>
         <w:t>Abstract Class</w:t>
       </w:r>
     </w:p>
@@ -19845,7 +19982,7 @@
                     <pic:cNvPicPr/>
                   </pic:nvPicPr>
                   <pic:blipFill>
-                    <a:blip r:embed="rId22"/>
+                    <a:blip r:embed="rId23"/>
                     <a:stretch>
                       <a:fillRect/>
                     </a:stretch>
@@ -20428,6 +20565,7 @@
                 <w:sz w:val="16"/>
                 <w:szCs w:val="16"/>
               </w:rPr>
+              <w:lastRenderedPageBreak/>
               <w:t xml:space="preserve">            </w:t>
             </w:r>
             <w:r>
@@ -20851,11 +20989,6 @@
         </w:tc>
       </w:tr>
     </w:tbl>
-    <w:p>
-      <w:pPr>
-        <w:spacing w:after="0"/>
-      </w:pPr>
-    </w:p>
     <w:p>
       <w:pPr>
         <w:spacing w:after="0"/>
@@ -20868,32 +21001,9 @@
     </w:p>
     <w:p>
       <w:pPr>
-        <w:spacing w:after="0"/>
-        <w:rPr>
-          <w:b/>
-          <w:bCs/>
-          <w:u w:val="single"/>
-        </w:rPr>
-      </w:pPr>
-    </w:p>
-    <w:p>
-      <w:pPr>
-        <w:spacing w:after="0"/>
-        <w:rPr>
-          <w:b/>
-          <w:bCs/>
-          <w:u w:val="single"/>
-        </w:rPr>
-      </w:pPr>
-      <w:bookmarkStart w:id="0" w:name="_GoBack"/>
-      <w:bookmarkEnd w:id="0"/>
-      <w:r>
-        <w:rPr>
-          <w:b/>
-          <w:bCs/>
-          <w:u w:val="single"/>
-        </w:rPr>
-        <w:lastRenderedPageBreak/>
+        <w:pStyle w:val="Heading1"/>
+      </w:pPr>
+      <w:r>
         <w:t>Interface</w:t>
       </w:r>
     </w:p>
@@ -22132,6 +22242,7 @@
         <w:spacing w:after="0"/>
       </w:pPr>
       <w:r>
+        <w:lastRenderedPageBreak/>
         <w:t xml:space="preserve">Let’s assume, we got requirement to add/enhance the interface by adding </w:t>
       </w:r>
       <w:proofErr w:type="spellStart"/>
@@ -22426,7 +22537,6 @@
         <w:spacing w:after="0"/>
       </w:pPr>
       <w:r>
-        <w:lastRenderedPageBreak/>
         <w:t xml:space="preserve">To implement this behaviour in class, we can implement </w:t>
       </w:r>
       <w:proofErr w:type="spellStart"/>
@@ -23517,6 +23627,11 @@
       <w:pPr>
         <w:spacing w:after="0"/>
       </w:pPr>
+    </w:p>
+    <w:p>
+      <w:pPr>
+        <w:spacing w:after="0"/>
+      </w:pPr>
       <w:r>
         <w:t>Check list</w:t>
       </w:r>
@@ -23593,17 +23708,9 @@
     </w:p>
     <w:p>
       <w:pPr>
-        <w:spacing w:after="0"/>
-        <w:rPr>
-          <w:b/>
-          <w:bCs/>
-        </w:rPr>
-      </w:pPr>
-      <w:r>
-        <w:rPr>
-          <w:b/>
-          <w:bCs/>
-        </w:rPr>
+        <w:pStyle w:val="Heading1"/>
+      </w:pPr>
+      <w:r>
         <w:t>Abstract class v/s Interface</w:t>
       </w:r>
     </w:p>
@@ -23708,6 +23815,7 @@
           </w:tcPr>
           <w:p>
             <w:r>
+              <w:lastRenderedPageBreak/>
               <w:t xml:space="preserve">Interface is like </w:t>
             </w:r>
             <w:r>
@@ -23883,7 +23991,9 @@
     <w:sectPr>
       <w:pgSz w:w="11906" w:h="16838"/>
       <w:pgMar w:top="1440" w:right="1440" w:bottom="1440" w:left="1440" w:header="708" w:footer="708" w:gutter="0"/>
+      <w:pgNumType w:start="0"/>
       <w:cols w:space="708"/>
+      <w:titlePg/>
       <w:docGrid w:linePitch="360"/>
     </w:sectPr>
   </w:body>
@@ -24902,6 +25012,28 @@
       <w:szCs w:val="26"/>
     </w:rPr>
   </w:style>
+  <w:style w:type="paragraph" w:styleId="Heading3">
+    <w:name w:val="heading 3"/>
+    <w:basedOn w:val="Normal"/>
+    <w:next w:val="Normal"/>
+    <w:link w:val="Heading3Char"/>
+    <w:uiPriority w:val="9"/>
+    <w:unhideWhenUsed/>
+    <w:qFormat/>
+    <w:rsid w:val="007D3F2F"/>
+    <w:pPr>
+      <w:keepNext/>
+      <w:keepLines/>
+      <w:spacing w:before="200" w:after="0"/>
+      <w:outlineLvl w:val="2"/>
+    </w:pPr>
+    <w:rPr>
+      <w:rFonts w:asciiTheme="majorHAnsi" w:eastAsiaTheme="majorEastAsia" w:hAnsiTheme="majorHAnsi" w:cstheme="majorBidi"/>
+      <w:b/>
+      <w:bCs/>
+      <w:color w:val="4472C4" w:themeColor="accent1"/>
+    </w:rPr>
+  </w:style>
   <w:style w:type="character" w:default="1" w:styleId="DefaultParagraphFont">
     <w:name w:val="Default Paragraph Font"/>
     <w:uiPriority w:val="1"/>
@@ -25088,6 +25220,44 @@
       <w:color w:val="4472C4" w:themeColor="accent1"/>
       <w:sz w:val="26"/>
       <w:szCs w:val="26"/>
+    </w:rPr>
+  </w:style>
+  <w:style w:type="character" w:customStyle="1" w:styleId="Heading3Char">
+    <w:name w:val="Heading 3 Char"/>
+    <w:basedOn w:val="DefaultParagraphFont"/>
+    <w:link w:val="Heading3"/>
+    <w:uiPriority w:val="9"/>
+    <w:rsid w:val="007D3F2F"/>
+    <w:rPr>
+      <w:rFonts w:asciiTheme="majorHAnsi" w:eastAsiaTheme="majorEastAsia" w:hAnsiTheme="majorHAnsi" w:cstheme="majorBidi"/>
+      <w:b/>
+      <w:bCs/>
+      <w:color w:val="4472C4" w:themeColor="accent1"/>
+    </w:rPr>
+  </w:style>
+  <w:style w:type="paragraph" w:styleId="NoSpacing">
+    <w:name w:val="No Spacing"/>
+    <w:link w:val="NoSpacingChar"/>
+    <w:uiPriority w:val="1"/>
+    <w:qFormat/>
+    <w:rsid w:val="00AF26D8"/>
+    <w:pPr>
+      <w:spacing w:after="0" w:line="240" w:lineRule="auto"/>
+    </w:pPr>
+    <w:rPr>
+      <w:rFonts w:eastAsiaTheme="minorEastAsia"/>
+      <w:lang w:val="en-US" w:eastAsia="ja-JP"/>
+    </w:rPr>
+  </w:style>
+  <w:style w:type="character" w:customStyle="1" w:styleId="NoSpacingChar">
+    <w:name w:val="No Spacing Char"/>
+    <w:basedOn w:val="DefaultParagraphFont"/>
+    <w:link w:val="NoSpacing"/>
+    <w:uiPriority w:val="1"/>
+    <w:rsid w:val="00AF26D8"/>
+    <w:rPr>
+      <w:rFonts w:eastAsiaTheme="minorEastAsia"/>
+      <w:lang w:val="en-US" w:eastAsia="ja-JP"/>
     </w:rPr>
   </w:style>
 </w:styles>
@@ -25301,6 +25471,28 @@
       <w:szCs w:val="26"/>
     </w:rPr>
   </w:style>
+  <w:style w:type="paragraph" w:styleId="Heading3">
+    <w:name w:val="heading 3"/>
+    <w:basedOn w:val="Normal"/>
+    <w:next w:val="Normal"/>
+    <w:link w:val="Heading3Char"/>
+    <w:uiPriority w:val="9"/>
+    <w:unhideWhenUsed/>
+    <w:qFormat/>
+    <w:rsid w:val="007D3F2F"/>
+    <w:pPr>
+      <w:keepNext/>
+      <w:keepLines/>
+      <w:spacing w:before="200" w:after="0"/>
+      <w:outlineLvl w:val="2"/>
+    </w:pPr>
+    <w:rPr>
+      <w:rFonts w:asciiTheme="majorHAnsi" w:eastAsiaTheme="majorEastAsia" w:hAnsiTheme="majorHAnsi" w:cstheme="majorBidi"/>
+      <w:b/>
+      <w:bCs/>
+      <w:color w:val="4472C4" w:themeColor="accent1"/>
+    </w:rPr>
+  </w:style>
   <w:style w:type="character" w:default="1" w:styleId="DefaultParagraphFont">
     <w:name w:val="Default Paragraph Font"/>
     <w:uiPriority w:val="1"/>
@@ -25489,7 +25681,709 @@
       <w:szCs w:val="26"/>
     </w:rPr>
   </w:style>
+  <w:style w:type="character" w:customStyle="1" w:styleId="Heading3Char">
+    <w:name w:val="Heading 3 Char"/>
+    <w:basedOn w:val="DefaultParagraphFont"/>
+    <w:link w:val="Heading3"/>
+    <w:uiPriority w:val="9"/>
+    <w:rsid w:val="007D3F2F"/>
+    <w:rPr>
+      <w:rFonts w:asciiTheme="majorHAnsi" w:eastAsiaTheme="majorEastAsia" w:hAnsiTheme="majorHAnsi" w:cstheme="majorBidi"/>
+      <w:b/>
+      <w:bCs/>
+      <w:color w:val="4472C4" w:themeColor="accent1"/>
+    </w:rPr>
+  </w:style>
+  <w:style w:type="paragraph" w:styleId="NoSpacing">
+    <w:name w:val="No Spacing"/>
+    <w:link w:val="NoSpacingChar"/>
+    <w:uiPriority w:val="1"/>
+    <w:qFormat/>
+    <w:rsid w:val="00AF26D8"/>
+    <w:pPr>
+      <w:spacing w:after="0" w:line="240" w:lineRule="auto"/>
+    </w:pPr>
+    <w:rPr>
+      <w:rFonts w:eastAsiaTheme="minorEastAsia"/>
+      <w:lang w:val="en-US" w:eastAsia="ja-JP"/>
+    </w:rPr>
+  </w:style>
+  <w:style w:type="character" w:customStyle="1" w:styleId="NoSpacingChar">
+    <w:name w:val="No Spacing Char"/>
+    <w:basedOn w:val="DefaultParagraphFont"/>
+    <w:link w:val="NoSpacing"/>
+    <w:uiPriority w:val="1"/>
+    <w:rsid w:val="00AF26D8"/>
+    <w:rPr>
+      <w:rFonts w:eastAsiaTheme="minorEastAsia"/>
+      <w:lang w:val="en-US" w:eastAsia="ja-JP"/>
+    </w:rPr>
+  </w:style>
 </w:styles>
+</file>
+
+<file path=word/glossary/document.xml><?xml version="1.0" encoding="utf-8"?>
+<w:glossaryDocument xmlns:wpc="http://schemas.microsoft.com/office/word/2010/wordprocessingCanvas" xmlns:mc="http://schemas.openxmlformats.org/markup-compatibility/2006" xmlns:o="urn:schemas-microsoft-com:office:office" xmlns:r="http://schemas.openxmlformats.org/officeDocument/2006/relationships" xmlns:m="http://schemas.openxmlformats.org/officeDocument/2006/math" xmlns:v="urn:schemas-microsoft-com:vml" xmlns:wp14="http://schemas.microsoft.com/office/word/2010/wordprocessingDrawing" xmlns:wp="http://schemas.openxmlformats.org/drawingml/2006/wordprocessingDrawing" xmlns:w10="urn:schemas-microsoft-com:office:word" xmlns:w="http://schemas.openxmlformats.org/wordprocessingml/2006/main" xmlns:w14="http://schemas.microsoft.com/office/word/2010/wordml" xmlns:wpg="http://schemas.microsoft.com/office/word/2010/wordprocessingGroup" xmlns:wpi="http://schemas.microsoft.com/office/word/2010/wordprocessingInk" xmlns:wne="http://schemas.microsoft.com/office/word/2006/wordml" xmlns:wps="http://schemas.microsoft.com/office/word/2010/wordprocessingShape" mc:Ignorable="w14 wp14">
+  <w:docParts>
+    <w:docPart>
+      <w:docPartPr>
+        <w:name w:val="D43E9205DB8D40FF9B4B5D5ED7122424"/>
+        <w:category>
+          <w:name w:val="General"/>
+          <w:gallery w:val="placeholder"/>
+        </w:category>
+        <w:types>
+          <w:type w:val="bbPlcHdr"/>
+        </w:types>
+        <w:behaviors>
+          <w:behavior w:val="content"/>
+        </w:behaviors>
+        <w:guid w:val="{CE15BA9A-D7BC-45CB-AC97-046F3F6CA38D}"/>
+      </w:docPartPr>
+      <w:docPartBody>
+        <w:p>
+          <w:pPr>
+            <w:pStyle w:val="D43E9205DB8D40FF9B4B5D5ED7122424"/>
+          </w:pPr>
+          <w:r>
+            <w:rPr>
+              <w:rFonts w:asciiTheme="majorHAnsi" w:eastAsiaTheme="majorEastAsia" w:hAnsiTheme="majorHAnsi" w:cstheme="majorBidi"/>
+              <w:b/>
+              <w:bCs/>
+              <w:color w:val="FFFFFF" w:themeColor="background1"/>
+              <w:sz w:val="72"/>
+              <w:szCs w:val="72"/>
+            </w:rPr>
+            <w:t>[Year]</w:t>
+          </w:r>
+        </w:p>
+      </w:docPartBody>
+    </w:docPart>
+    <w:docPart>
+      <w:docPartPr>
+        <w:name w:val="FB1BAD5EA4414CB08001D9B940E4A70F"/>
+        <w:category>
+          <w:name w:val="General"/>
+          <w:gallery w:val="placeholder"/>
+        </w:category>
+        <w:types>
+          <w:type w:val="bbPlcHdr"/>
+        </w:types>
+        <w:behaviors>
+          <w:behavior w:val="content"/>
+        </w:behaviors>
+        <w:guid w:val="{807083E8-D37A-46E4-8D75-89649C1338E9}"/>
+      </w:docPartPr>
+      <w:docPartBody>
+        <w:p>
+          <w:pPr>
+            <w:pStyle w:val="FB1BAD5EA4414CB08001D9B940E4A70F"/>
+          </w:pPr>
+          <w:r>
+            <w:rPr>
+              <w:color w:val="76923C" w:themeColor="accent3" w:themeShade="BF"/>
+            </w:rPr>
+            <w:t>[Type the author name]</w:t>
+          </w:r>
+        </w:p>
+      </w:docPartBody>
+    </w:docPart>
+    <w:docPart>
+      <w:docPartPr>
+        <w:name w:val="11D8BE4674C24958B771D146D9B155BE"/>
+        <w:category>
+          <w:name w:val="General"/>
+          <w:gallery w:val="placeholder"/>
+        </w:category>
+        <w:types>
+          <w:type w:val="bbPlcHdr"/>
+        </w:types>
+        <w:behaviors>
+          <w:behavior w:val="content"/>
+        </w:behaviors>
+        <w:guid w:val="{877E86E2-4925-4BBB-95CB-E59C2073A69E}"/>
+      </w:docPartPr>
+      <w:docPartBody>
+        <w:p>
+          <w:pPr>
+            <w:pStyle w:val="11D8BE4674C24958B771D146D9B155BE"/>
+          </w:pPr>
+          <w:r>
+            <w:rPr>
+              <w:b/>
+              <w:bCs/>
+              <w:caps/>
+              <w:sz w:val="72"/>
+              <w:szCs w:val="72"/>
+            </w:rPr>
+            <w:t>Type the document title</w:t>
+          </w:r>
+        </w:p>
+      </w:docPartBody>
+    </w:docPart>
+    <w:docPart>
+      <w:docPartPr>
+        <w:name w:val="EC44D0B4481547AA938F7F024A5F92A3"/>
+        <w:category>
+          <w:name w:val="General"/>
+          <w:gallery w:val="placeholder"/>
+        </w:category>
+        <w:types>
+          <w:type w:val="bbPlcHdr"/>
+        </w:types>
+        <w:behaviors>
+          <w:behavior w:val="content"/>
+        </w:behaviors>
+        <w:guid w:val="{0D7D89CC-60DD-4D3B-BEB6-EA6B36BEB732}"/>
+      </w:docPartPr>
+      <w:docPartBody>
+        <w:p>
+          <w:pPr>
+            <w:pStyle w:val="EC44D0B4481547AA938F7F024A5F92A3"/>
+          </w:pPr>
+          <w:r>
+            <w:rPr>
+              <w:color w:val="7F7F7F" w:themeColor="background1" w:themeShade="7F"/>
+            </w:rPr>
+            <w:t>[Type the abstract of the document here. The abstract is typically a short summary of the contents of the document. Type the abstract of the document here. The abstract is typically a short summary of the contents of the document.]</w:t>
+          </w:r>
+        </w:p>
+      </w:docPartBody>
+    </w:docPart>
+  </w:docParts>
+</w:glossaryDocument>
+</file>
+
+<file path=word/glossary/fontTable.xml><?xml version="1.0" encoding="utf-8"?>
+<w:fonts xmlns:mc="http://schemas.openxmlformats.org/markup-compatibility/2006" xmlns:r="http://schemas.openxmlformats.org/officeDocument/2006/relationships" xmlns:w="http://schemas.openxmlformats.org/wordprocessingml/2006/main" xmlns:w14="http://schemas.microsoft.com/office/word/2010/wordml" mc:Ignorable="w14">
+  <w:font w:name="Symbol">
+    <w:panose1 w:val="05050102010706020507"/>
+    <w:charset w:val="02"/>
+    <w:family w:val="roman"/>
+    <w:pitch w:val="variable"/>
+    <w:sig w:usb0="00000000" w:usb1="10000000" w:usb2="00000000" w:usb3="00000000" w:csb0="80000000" w:csb1="00000000"/>
+  </w:font>
+  <w:font w:name="Times New Roman">
+    <w:panose1 w:val="02020603050405020304"/>
+    <w:charset w:val="00"/>
+    <w:family w:val="roman"/>
+    <w:pitch w:val="variable"/>
+    <w:sig w:usb0="E0002EFF" w:usb1="C000785B" w:usb2="00000009" w:usb3="00000000" w:csb0="000001FF" w:csb1="00000000"/>
+  </w:font>
+  <w:font w:name="Courier New">
+    <w:panose1 w:val="02070309020205020404"/>
+    <w:charset w:val="00"/>
+    <w:family w:val="modern"/>
+    <w:pitch w:val="fixed"/>
+    <w:sig w:usb0="E0002EFF" w:usb1="C0007843" w:usb2="00000009" w:usb3="00000000" w:csb0="000001FF" w:csb1="00000000"/>
+  </w:font>
+  <w:font w:name="Wingdings">
+    <w:panose1 w:val="05000000000000000000"/>
+    <w:charset w:val="02"/>
+    <w:family w:val="auto"/>
+    <w:pitch w:val="variable"/>
+    <w:sig w:usb0="00000000" w:usb1="10000000" w:usb2="00000000" w:usb3="00000000" w:csb0="80000000" w:csb1="00000000"/>
+  </w:font>
+  <w:font w:name="Calibri">
+    <w:panose1 w:val="020F0502020204030204"/>
+    <w:charset w:val="00"/>
+    <w:family w:val="swiss"/>
+    <w:pitch w:val="variable"/>
+    <w:sig w:usb0="E4002EFF" w:usb1="C000247B" w:usb2="00000009" w:usb3="00000000" w:csb0="000001FF" w:csb1="00000000"/>
+  </w:font>
+  <w:font w:name="Calibri Light">
+    <w:panose1 w:val="020F0302020204030204"/>
+    <w:charset w:val="00"/>
+    <w:family w:val="swiss"/>
+    <w:pitch w:val="variable"/>
+    <w:sig w:usb0="E4002EFF" w:usb1="C000247B" w:usb2="00000009" w:usb3="00000000" w:csb0="000001FF" w:csb1="00000000"/>
+  </w:font>
+  <w:font w:name="Tahoma">
+    <w:panose1 w:val="020B0604030504040204"/>
+    <w:charset w:val="00"/>
+    <w:family w:val="swiss"/>
+    <w:pitch w:val="variable"/>
+    <w:sig w:usb0="E1002EFF" w:usb1="C000605B" w:usb2="00000029" w:usb3="00000000" w:csb0="000101FF" w:csb1="00000000"/>
+  </w:font>
+  <w:font w:name="Consolas">
+    <w:panose1 w:val="020B0609020204030204"/>
+    <w:charset w:val="00"/>
+    <w:family w:val="modern"/>
+    <w:pitch w:val="fixed"/>
+    <w:sig w:usb0="E00006FF" w:usb1="0000FCFF" w:usb2="00000001" w:usb3="00000000" w:csb0="0000019F" w:csb1="00000000"/>
+  </w:font>
+  <w:font w:name="Cambria">
+    <w:panose1 w:val="02040503050406030204"/>
+    <w:charset w:val="00"/>
+    <w:family w:val="roman"/>
+    <w:pitch w:val="variable"/>
+    <w:sig w:usb0="E00006FF" w:usb1="420024FF" w:usb2="02000000" w:usb3="00000000" w:csb0="0000019F" w:csb1="00000000"/>
+  </w:font>
+</w:fonts>
+</file>
+
+<file path=word/glossary/settings.xml><?xml version="1.0" encoding="utf-8"?>
+<w:settings xmlns:mc="http://schemas.openxmlformats.org/markup-compatibility/2006" xmlns:o="urn:schemas-microsoft-com:office:office" xmlns:r="http://schemas.openxmlformats.org/officeDocument/2006/relationships" xmlns:m="http://schemas.openxmlformats.org/officeDocument/2006/math" xmlns:v="urn:schemas-microsoft-com:vml" xmlns:w10="urn:schemas-microsoft-com:office:word" xmlns:w="http://schemas.openxmlformats.org/wordprocessingml/2006/main" xmlns:w14="http://schemas.microsoft.com/office/word/2010/wordml" xmlns:sl="http://schemas.openxmlformats.org/schemaLibrary/2006/main" mc:Ignorable="w14">
+  <w:view w:val="normal"/>
+  <w:defaultTabStop w:val="720"/>
+  <w:characterSpacingControl w:val="doNotCompress"/>
+  <w:compat>
+    <w:useFELayout/>
+    <w:compatSetting w:name="compatibilityMode" w:uri="http://schemas.microsoft.com/office/word" w:val="14"/>
+    <w:compatSetting w:name="overrideTableStyleFontSizeAndJustification" w:uri="http://schemas.microsoft.com/office/word" w:val="1"/>
+    <w:compatSetting w:name="enableOpenTypeFeatures" w:uri="http://schemas.microsoft.com/office/word" w:val="1"/>
+    <w:compatSetting w:name="doNotFlipMirrorIndents" w:uri="http://schemas.microsoft.com/office/word" w:val="1"/>
+  </w:compat>
+  <w:rsids>
+    <w:rsidRoot w:val="00B86B74"/>
+    <w:rsid w:val="002A6820"/>
+    <w:rsid w:val="00B86B74"/>
+  </w:rsids>
+  <m:mathPr>
+    <m:mathFont m:val="Cambria Math"/>
+    <m:brkBin m:val="before"/>
+    <m:brkBinSub m:val="--"/>
+    <m:smallFrac m:val="0"/>
+    <m:dispDef/>
+    <m:lMargin m:val="0"/>
+    <m:rMargin m:val="0"/>
+    <m:defJc m:val="centerGroup"/>
+    <m:wrapIndent m:val="1440"/>
+    <m:intLim m:val="subSup"/>
+    <m:naryLim m:val="undOvr"/>
+  </m:mathPr>
+  <w:themeFontLang w:val="en-US"/>
+  <w:clrSchemeMapping w:bg1="light1" w:t1="dark1" w:bg2="light2" w:t2="dark2" w:accent1="accent1" w:accent2="accent2" w:accent3="accent3" w:accent4="accent4" w:accent5="accent5" w:accent6="accent6" w:hyperlink="hyperlink" w:followedHyperlink="followedHyperlink"/>
+  <w:decimalSymbol w:val="."/>
+  <w:listSeparator w:val=","/>
+</w:settings>
+</file>
+
+<file path=word/glossary/styles.xml><?xml version="1.0" encoding="utf-8"?>
+<w:styles xmlns:mc="http://schemas.openxmlformats.org/markup-compatibility/2006" xmlns:r="http://schemas.openxmlformats.org/officeDocument/2006/relationships" xmlns:w="http://schemas.openxmlformats.org/wordprocessingml/2006/main" xmlns:w14="http://schemas.microsoft.com/office/word/2010/wordml" mc:Ignorable="w14">
+  <w:docDefaults>
+    <w:rPrDefault>
+      <w:rPr>
+        <w:rFonts w:asciiTheme="minorHAnsi" w:eastAsiaTheme="minorEastAsia" w:hAnsiTheme="minorHAnsi" w:cstheme="minorBidi"/>
+        <w:sz w:val="22"/>
+        <w:szCs w:val="22"/>
+        <w:lang w:val="en-US" w:eastAsia="en-US" w:bidi="ar-SA"/>
+      </w:rPr>
+    </w:rPrDefault>
+    <w:pPrDefault>
+      <w:pPr>
+        <w:spacing w:after="200" w:line="276" w:lineRule="auto"/>
+      </w:pPr>
+    </w:pPrDefault>
+  </w:docDefaults>
+  <w:latentStyles w:defLockedState="0" w:defUIPriority="99" w:defSemiHidden="1" w:defUnhideWhenUsed="1" w:defQFormat="0" w:count="267">
+    <w:lsdException w:name="Normal" w:semiHidden="0" w:uiPriority="0" w:unhideWhenUsed="0" w:qFormat="1"/>
+    <w:lsdException w:name="heading 1" w:semiHidden="0" w:uiPriority="9" w:unhideWhenUsed="0" w:qFormat="1"/>
+    <w:lsdException w:name="heading 2" w:uiPriority="9" w:qFormat="1"/>
+    <w:lsdException w:name="heading 3" w:uiPriority="9" w:qFormat="1"/>
+    <w:lsdException w:name="heading 4" w:uiPriority="9" w:qFormat="1"/>
+    <w:lsdException w:name="heading 5" w:uiPriority="9" w:qFormat="1"/>
+    <w:lsdException w:name="heading 6" w:uiPriority="9" w:qFormat="1"/>
+    <w:lsdException w:name="heading 7" w:uiPriority="9" w:qFormat="1"/>
+    <w:lsdException w:name="heading 8" w:uiPriority="9" w:qFormat="1"/>
+    <w:lsdException w:name="heading 9" w:uiPriority="9" w:qFormat="1"/>
+    <w:lsdException w:name="toc 1" w:uiPriority="39"/>
+    <w:lsdException w:name="toc 2" w:uiPriority="39"/>
+    <w:lsdException w:name="toc 3" w:uiPriority="39"/>
+    <w:lsdException w:name="toc 4" w:uiPriority="39"/>
+    <w:lsdException w:name="toc 5" w:uiPriority="39"/>
+    <w:lsdException w:name="toc 6" w:uiPriority="39"/>
+    <w:lsdException w:name="toc 7" w:uiPriority="39"/>
+    <w:lsdException w:name="toc 8" w:uiPriority="39"/>
+    <w:lsdException w:name="toc 9" w:uiPriority="39"/>
+    <w:lsdException w:name="caption" w:uiPriority="35" w:qFormat="1"/>
+    <w:lsdException w:name="Title" w:semiHidden="0" w:uiPriority="10" w:unhideWhenUsed="0" w:qFormat="1"/>
+    <w:lsdException w:name="Default Paragraph Font" w:uiPriority="1"/>
+    <w:lsdException w:name="Subtitle" w:semiHidden="0" w:uiPriority="11" w:unhideWhenUsed="0" w:qFormat="1"/>
+    <w:lsdException w:name="Strong" w:semiHidden="0" w:uiPriority="22" w:unhideWhenUsed="0" w:qFormat="1"/>
+    <w:lsdException w:name="Emphasis" w:semiHidden="0" w:uiPriority="20" w:unhideWhenUsed="0" w:qFormat="1"/>
+    <w:lsdException w:name="Table Grid" w:semiHidden="0" w:uiPriority="59" w:unhideWhenUsed="0"/>
+    <w:lsdException w:name="Placeholder Text" w:unhideWhenUsed="0"/>
+    <w:lsdException w:name="No Spacing" w:semiHidden="0" w:uiPriority="1" w:unhideWhenUsed="0" w:qFormat="1"/>
+    <w:lsdException w:name="Light Shading" w:semiHidden="0" w:uiPriority="60" w:unhideWhenUsed="0"/>
+    <w:lsdException w:name="Light List" w:semiHidden="0" w:uiPriority="61" w:unhideWhenUsed="0"/>
+    <w:lsdException w:name="Light Grid" w:semiHidden="0" w:uiPriority="62" w:unhideWhenUsed="0"/>
+    <w:lsdException w:name="Medium Shading 1" w:semiHidden="0" w:uiPriority="63" w:unhideWhenUsed="0"/>
+    <w:lsdException w:name="Medium Shading 2" w:semiHidden="0" w:uiPriority="64" w:unhideWhenUsed="0"/>
+    <w:lsdException w:name="Medium List 1" w:semiHidden="0" w:uiPriority="65" w:unhideWhenUsed="0"/>
+    <w:lsdException w:name="Medium List 2" w:semiHidden="0" w:uiPriority="66" w:unhideWhenUsed="0"/>
+    <w:lsdException w:name="Medium Grid 1" w:semiHidden="0" w:uiPriority="67" w:unhideWhenUsed="0"/>
+    <w:lsdException w:name="Medium Grid 2" w:semiHidden="0" w:uiPriority="68" w:unhideWhenUsed="0"/>
+    <w:lsdException w:name="Medium Grid 3" w:semiHidden="0" w:uiPriority="69" w:unhideWhenUsed="0"/>
+    <w:lsdException w:name="Dark List" w:semiHidden="0" w:uiPriority="70" w:unhideWhenUsed="0"/>
+    <w:lsdException w:name="Colorful Shading" w:semiHidden="0" w:uiPriority="71" w:unhideWhenUsed="0"/>
+    <w:lsdException w:name="Colorful List" w:semiHidden="0" w:uiPriority="72" w:unhideWhenUsed="0"/>
+    <w:lsdException w:name="Colorful Grid" w:semiHidden="0" w:uiPriority="73" w:unhideWhenUsed="0"/>
+    <w:lsdException w:name="Light Shading Accent 1" w:semiHidden="0" w:uiPriority="60" w:unhideWhenUsed="0"/>
+    <w:lsdException w:name="Light List Accent 1" w:semiHidden="0" w:uiPriority="61" w:unhideWhenUsed="0"/>
+    <w:lsdException w:name="Light Grid Accent 1" w:semiHidden="0" w:uiPriority="62" w:unhideWhenUsed="0"/>
+    <w:lsdException w:name="Medium Shading 1 Accent 1" w:semiHidden="0" w:uiPriority="63" w:unhideWhenUsed="0"/>
+    <w:lsdException w:name="Medium Shading 2 Accent 1" w:semiHidden="0" w:uiPriority="64" w:unhideWhenUsed="0"/>
+    <w:lsdException w:name="Medium List 1 Accent 1" w:semiHidden="0" w:uiPriority="65" w:unhideWhenUsed="0"/>
+    <w:lsdException w:name="Revision" w:unhideWhenUsed="0"/>
+    <w:lsdException w:name="List Paragraph" w:semiHidden="0" w:uiPriority="34" w:unhideWhenUsed="0" w:qFormat="1"/>
+    <w:lsdException w:name="Quote" w:semiHidden="0" w:uiPriority="29" w:unhideWhenUsed="0" w:qFormat="1"/>
+    <w:lsdException w:name="Intense Quote" w:semiHidden="0" w:uiPriority="30" w:unhideWhenUsed="0" w:qFormat="1"/>
+    <w:lsdException w:name="Medium List 2 Accent 1" w:semiHidden="0" w:uiPriority="66" w:unhideWhenUsed="0"/>
+    <w:lsdException w:name="Medium Grid 1 Accent 1" w:semiHidden="0" w:uiPriority="67" w:unhideWhenUsed="0"/>
+    <w:lsdException w:name="Medium Grid 2 Accent 1" w:semiHidden="0" w:uiPriority="68" w:unhideWhenUsed="0"/>
+    <w:lsdException w:name="Medium Grid 3 Accent 1" w:semiHidden="0" w:uiPriority="69" w:unhideWhenUsed="0"/>
+    <w:lsdException w:name="Dark List Accent 1" w:semiHidden="0" w:uiPriority="70" w:unhideWhenUsed="0"/>
+    <w:lsdException w:name="Colorful Shading Accent 1" w:semiHidden="0" w:uiPriority="71" w:unhideWhenUsed="0"/>
+    <w:lsdException w:name="Colorful List Accent 1" w:semiHidden="0" w:uiPriority="72" w:unhideWhenUsed="0"/>
+    <w:lsdException w:name="Colorful Grid Accent 1" w:semiHidden="0" w:uiPriority="73" w:unhideWhenUsed="0"/>
+    <w:lsdException w:name="Light Shading Accent 2" w:semiHidden="0" w:uiPriority="60" w:unhideWhenUsed="0"/>
+    <w:lsdException w:name="Light List Accent 2" w:semiHidden="0" w:uiPriority="61" w:unhideWhenUsed="0"/>
+    <w:lsdException w:name="Light Grid Accent 2" w:semiHidden="0" w:uiPriority="62" w:unhideWhenUsed="0"/>
+    <w:lsdException w:name="Medium Shading 1 Accent 2" w:semiHidden="0" w:uiPriority="63" w:unhideWhenUsed="0"/>
+    <w:lsdException w:name="Medium Shading 2 Accent 2" w:semiHidden="0" w:uiPriority="64" w:unhideWhenUsed="0"/>
+    <w:lsdException w:name="Medium List 1 Accent 2" w:semiHidden="0" w:uiPriority="65" w:unhideWhenUsed="0"/>
+    <w:lsdException w:name="Medium List 2 Accent 2" w:semiHidden="0" w:uiPriority="66" w:unhideWhenUsed="0"/>
+    <w:lsdException w:name="Medium Grid 1 Accent 2" w:semiHidden="0" w:uiPriority="67" w:unhideWhenUsed="0"/>
+    <w:lsdException w:name="Medium Grid 2 Accent 2" w:semiHidden="0" w:uiPriority="68" w:unhideWhenUsed="0"/>
+    <w:lsdException w:name="Medium Grid 3 Accent 2" w:semiHidden="0" w:uiPriority="69" w:unhideWhenUsed="0"/>
+    <w:lsdException w:name="Dark List Accent 2" w:semiHidden="0" w:uiPriority="70" w:unhideWhenUsed="0"/>
+    <w:lsdException w:name="Colorful Shading Accent 2" w:semiHidden="0" w:uiPriority="71" w:unhideWhenUsed="0"/>
+    <w:lsdException w:name="Colorful List Accent 2" w:semiHidden="0" w:uiPriority="72" w:unhideWhenUsed="0"/>
+    <w:lsdException w:name="Colorful Grid Accent 2" w:semiHidden="0" w:uiPriority="73" w:unhideWhenUsed="0"/>
+    <w:lsdException w:name="Light Shading Accent 3" w:semiHidden="0" w:uiPriority="60" w:unhideWhenUsed="0"/>
+    <w:lsdException w:name="Light List Accent 3" w:semiHidden="0" w:uiPriority="61" w:unhideWhenUsed="0"/>
+    <w:lsdException w:name="Light Grid Accent 3" w:semiHidden="0" w:uiPriority="62" w:unhideWhenUsed="0"/>
+    <w:lsdException w:name="Medium Shading 1 Accent 3" w:semiHidden="0" w:uiPriority="63" w:unhideWhenUsed="0"/>
+    <w:lsdException w:name="Medium Shading 2 Accent 3" w:semiHidden="0" w:uiPriority="64" w:unhideWhenUsed="0"/>
+    <w:lsdException w:name="Medium List 1 Accent 3" w:semiHidden="0" w:uiPriority="65" w:unhideWhenUsed="0"/>
+    <w:lsdException w:name="Medium List 2 Accent 3" w:semiHidden="0" w:uiPriority="66" w:unhideWhenUsed="0"/>
+    <w:lsdException w:name="Medium Grid 1 Accent 3" w:semiHidden="0" w:uiPriority="67" w:unhideWhenUsed="0"/>
+    <w:lsdException w:name="Medium Grid 2 Accent 3" w:semiHidden="0" w:uiPriority="68" w:unhideWhenUsed="0"/>
+    <w:lsdException w:name="Medium Grid 3 Accent 3" w:semiHidden="0" w:uiPriority="69" w:unhideWhenUsed="0"/>
+    <w:lsdException w:name="Dark List Accent 3" w:semiHidden="0" w:uiPriority="70" w:unhideWhenUsed="0"/>
+    <w:lsdException w:name="Colorful Shading Accent 3" w:semiHidden="0" w:uiPriority="71" w:unhideWhenUsed="0"/>
+    <w:lsdException w:name="Colorful List Accent 3" w:semiHidden="0" w:uiPriority="72" w:unhideWhenUsed="0"/>
+    <w:lsdException w:name="Colorful Grid Accent 3" w:semiHidden="0" w:uiPriority="73" w:unhideWhenUsed="0"/>
+    <w:lsdException w:name="Light Shading Accent 4" w:semiHidden="0" w:uiPriority="60" w:unhideWhenUsed="0"/>
+    <w:lsdException w:name="Light List Accent 4" w:semiHidden="0" w:uiPriority="61" w:unhideWhenUsed="0"/>
+    <w:lsdException w:name="Light Grid Accent 4" w:semiHidden="0" w:uiPriority="62" w:unhideWhenUsed="0"/>
+    <w:lsdException w:name="Medium Shading 1 Accent 4" w:semiHidden="0" w:uiPriority="63" w:unhideWhenUsed="0"/>
+    <w:lsdException w:name="Medium Shading 2 Accent 4" w:semiHidden="0" w:uiPriority="64" w:unhideWhenUsed="0"/>
+    <w:lsdException w:name="Medium List 1 Accent 4" w:semiHidden="0" w:uiPriority="65" w:unhideWhenUsed="0"/>
+    <w:lsdException w:name="Medium List 2 Accent 4" w:semiHidden="0" w:uiPriority="66" w:unhideWhenUsed="0"/>
+    <w:lsdException w:name="Medium Grid 1 Accent 4" w:semiHidden="0" w:uiPriority="67" w:unhideWhenUsed="0"/>
+    <w:lsdException w:name="Medium Grid 2 Accent 4" w:semiHidden="0" w:uiPriority="68" w:unhideWhenUsed="0"/>
+    <w:lsdException w:name="Medium Grid 3 Accent 4" w:semiHidden="0" w:uiPriority="69" w:unhideWhenUsed="0"/>
+    <w:lsdException w:name="Dark List Accent 4" w:semiHidden="0" w:uiPriority="70" w:unhideWhenUsed="0"/>
+    <w:lsdException w:name="Colorful Shading Accent 4" w:semiHidden="0" w:uiPriority="71" w:unhideWhenUsed="0"/>
+    <w:lsdException w:name="Colorful List Accent 4" w:semiHidden="0" w:uiPriority="72" w:unhideWhenUsed="0"/>
+    <w:lsdException w:name="Colorful Grid Accent 4" w:semiHidden="0" w:uiPriority="73" w:unhideWhenUsed="0"/>
+    <w:lsdException w:name="Light Shading Accent 5" w:semiHidden="0" w:uiPriority="60" w:unhideWhenUsed="0"/>
+    <w:lsdException w:name="Light List Accent 5" w:semiHidden="0" w:uiPriority="61" w:unhideWhenUsed="0"/>
+    <w:lsdException w:name="Light Grid Accent 5" w:semiHidden="0" w:uiPriority="62" w:unhideWhenUsed="0"/>
+    <w:lsdException w:name="Medium Shading 1 Accent 5" w:semiHidden="0" w:uiPriority="63" w:unhideWhenUsed="0"/>
+    <w:lsdException w:name="Medium Shading 2 Accent 5" w:semiHidden="0" w:uiPriority="64" w:unhideWhenUsed="0"/>
+    <w:lsdException w:name="Medium List 1 Accent 5" w:semiHidden="0" w:uiPriority="65" w:unhideWhenUsed="0"/>
+    <w:lsdException w:name="Medium List 2 Accent 5" w:semiHidden="0" w:uiPriority="66" w:unhideWhenUsed="0"/>
+    <w:lsdException w:name="Medium Grid 1 Accent 5" w:semiHidden="0" w:uiPriority="67" w:unhideWhenUsed="0"/>
+    <w:lsdException w:name="Medium Grid 2 Accent 5" w:semiHidden="0" w:uiPriority="68" w:unhideWhenUsed="0"/>
+    <w:lsdException w:name="Medium Grid 3 Accent 5" w:semiHidden="0" w:uiPriority="69" w:unhideWhenUsed="0"/>
+    <w:lsdException w:name="Dark List Accent 5" w:semiHidden="0" w:uiPriority="70" w:unhideWhenUsed="0"/>
+    <w:lsdException w:name="Colorful Shading Accent 5" w:semiHidden="0" w:uiPriority="71" w:unhideWhenUsed="0"/>
+    <w:lsdException w:name="Colorful List Accent 5" w:semiHidden="0" w:uiPriority="72" w:unhideWhenUsed="0"/>
+    <w:lsdException w:name="Colorful Grid Accent 5" w:semiHidden="0" w:uiPriority="73" w:unhideWhenUsed="0"/>
+    <w:lsdException w:name="Light Shading Accent 6" w:semiHidden="0" w:uiPriority="60" w:unhideWhenUsed="0"/>
+    <w:lsdException w:name="Light List Accent 6" w:semiHidden="0" w:uiPriority="61" w:unhideWhenUsed="0"/>
+    <w:lsdException w:name="Light Grid Accent 6" w:semiHidden="0" w:uiPriority="62" w:unhideWhenUsed="0"/>
+    <w:lsdException w:name="Medium Shading 1 Accent 6" w:semiHidden="0" w:uiPriority="63" w:unhideWhenUsed="0"/>
+    <w:lsdException w:name="Medium Shading 2 Accent 6" w:semiHidden="0" w:uiPriority="64" w:unhideWhenUsed="0"/>
+    <w:lsdException w:name="Medium List 1 Accent 6" w:semiHidden="0" w:uiPriority="65" w:unhideWhenUsed="0"/>
+    <w:lsdException w:name="Medium List 2 Accent 6" w:semiHidden="0" w:uiPriority="66" w:unhideWhenUsed="0"/>
+    <w:lsdException w:name="Medium Grid 1 Accent 6" w:semiHidden="0" w:uiPriority="67" w:unhideWhenUsed="0"/>
+    <w:lsdException w:name="Medium Grid 2 Accent 6" w:semiHidden="0" w:uiPriority="68" w:unhideWhenUsed="0"/>
+    <w:lsdException w:name="Medium Grid 3 Accent 6" w:semiHidden="0" w:uiPriority="69" w:unhideWhenUsed="0"/>
+    <w:lsdException w:name="Dark List Accent 6" w:semiHidden="0" w:uiPriority="70" w:unhideWhenUsed="0"/>
+    <w:lsdException w:name="Colorful Shading Accent 6" w:semiHidden="0" w:uiPriority="71" w:unhideWhenUsed="0"/>
+    <w:lsdException w:name="Colorful List Accent 6" w:semiHidden="0" w:uiPriority="72" w:unhideWhenUsed="0"/>
+    <w:lsdException w:name="Colorful Grid Accent 6" w:semiHidden="0" w:uiPriority="73" w:unhideWhenUsed="0"/>
+    <w:lsdException w:name="Subtle Emphasis" w:semiHidden="0" w:uiPriority="19" w:unhideWhenUsed="0" w:qFormat="1"/>
+    <w:lsdException w:name="Intense Emphasis" w:semiHidden="0" w:uiPriority="21" w:unhideWhenUsed="0" w:qFormat="1"/>
+    <w:lsdException w:name="Subtle Reference" w:semiHidden="0" w:uiPriority="31" w:unhideWhenUsed="0" w:qFormat="1"/>
+    <w:lsdException w:name="Intense Reference" w:semiHidden="0" w:uiPriority="32" w:unhideWhenUsed="0" w:qFormat="1"/>
+    <w:lsdException w:name="Book Title" w:semiHidden="0" w:uiPriority="33" w:unhideWhenUsed="0" w:qFormat="1"/>
+    <w:lsdException w:name="Bibliography" w:uiPriority="37"/>
+    <w:lsdException w:name="TOC Heading" w:uiPriority="39" w:qFormat="1"/>
+  </w:latentStyles>
+  <w:style w:type="paragraph" w:default="1" w:styleId="Normal">
+    <w:name w:val="Normal"/>
+    <w:qFormat/>
+  </w:style>
+  <w:style w:type="character" w:default="1" w:styleId="DefaultParagraphFont">
+    <w:name w:val="Default Paragraph Font"/>
+    <w:uiPriority w:val="1"/>
+    <w:semiHidden/>
+    <w:unhideWhenUsed/>
+  </w:style>
+  <w:style w:type="table" w:default="1" w:styleId="TableNormal">
+    <w:name w:val="Normal Table"/>
+    <w:uiPriority w:val="99"/>
+    <w:semiHidden/>
+    <w:unhideWhenUsed/>
+    <w:tblPr>
+      <w:tblInd w:w="0" w:type="dxa"/>
+      <w:tblCellMar>
+        <w:top w:w="0" w:type="dxa"/>
+        <w:left w:w="108" w:type="dxa"/>
+        <w:bottom w:w="0" w:type="dxa"/>
+        <w:right w:w="108" w:type="dxa"/>
+      </w:tblCellMar>
+    </w:tblPr>
+  </w:style>
+  <w:style w:type="numbering" w:default="1" w:styleId="NoList">
+    <w:name w:val="No List"/>
+    <w:uiPriority w:val="99"/>
+    <w:semiHidden/>
+    <w:unhideWhenUsed/>
+  </w:style>
+  <w:style w:type="paragraph" w:customStyle="1" w:styleId="D43E9205DB8D40FF9B4B5D5ED7122424">
+    <w:name w:val="D43E9205DB8D40FF9B4B5D5ED7122424"/>
+    <w:rsid w:val="00B86B74"/>
+  </w:style>
+  <w:style w:type="paragraph" w:customStyle="1" w:styleId="62B2527685334C6D80427BC5D6A780B4">
+    <w:name w:val="62B2527685334C6D80427BC5D6A780B4"/>
+    <w:rsid w:val="00B86B74"/>
+  </w:style>
+  <w:style w:type="paragraph" w:customStyle="1" w:styleId="FB1BAD5EA4414CB08001D9B940E4A70F">
+    <w:name w:val="FB1BAD5EA4414CB08001D9B940E4A70F"/>
+    <w:rsid w:val="00B86B74"/>
+  </w:style>
+  <w:style w:type="paragraph" w:customStyle="1" w:styleId="11D8BE4674C24958B771D146D9B155BE">
+    <w:name w:val="11D8BE4674C24958B771D146D9B155BE"/>
+    <w:rsid w:val="00B86B74"/>
+  </w:style>
+  <w:style w:type="paragraph" w:customStyle="1" w:styleId="EC44D0B4481547AA938F7F024A5F92A3">
+    <w:name w:val="EC44D0B4481547AA938F7F024A5F92A3"/>
+    <w:rsid w:val="00B86B74"/>
+  </w:style>
+</w:styles>
+</file>
+
+<file path=word/glossary/stylesWithEffects.xml><?xml version="1.0" encoding="utf-8"?>
+<w:styles xmlns:wpc="http://schemas.microsoft.com/office/word/2010/wordprocessingCanvas" xmlns:mc="http://schemas.openxmlformats.org/markup-compatibility/2006" xmlns:o="urn:schemas-microsoft-com:office:office" xmlns:r="http://schemas.openxmlformats.org/officeDocument/2006/relationships" xmlns:m="http://schemas.openxmlformats.org/officeDocument/2006/math" xmlns:v="urn:schemas-microsoft-com:vml" xmlns:wp14="http://schemas.microsoft.com/office/word/2010/wordprocessingDrawing" xmlns:wp="http://schemas.openxmlformats.org/drawingml/2006/wordprocessingDrawing" xmlns:w10="urn:schemas-microsoft-com:office:word" xmlns:w="http://schemas.openxmlformats.org/wordprocessingml/2006/main" xmlns:w14="http://schemas.microsoft.com/office/word/2010/wordml" xmlns:wpg="http://schemas.microsoft.com/office/word/2010/wordprocessingGroup" xmlns:wpi="http://schemas.microsoft.com/office/word/2010/wordprocessingInk" xmlns:wne="http://schemas.microsoft.com/office/word/2006/wordml" xmlns:wps="http://schemas.microsoft.com/office/word/2010/wordprocessingShape" mc:Ignorable="w14 wp14">
+  <w:docDefaults>
+    <w:rPrDefault>
+      <w:rPr>
+        <w:rFonts w:asciiTheme="minorHAnsi" w:eastAsiaTheme="minorEastAsia" w:hAnsiTheme="minorHAnsi" w:cstheme="minorBidi"/>
+        <w:sz w:val="22"/>
+        <w:szCs w:val="22"/>
+        <w:lang w:val="en-US" w:eastAsia="en-US" w:bidi="ar-SA"/>
+      </w:rPr>
+    </w:rPrDefault>
+    <w:pPrDefault>
+      <w:pPr>
+        <w:spacing w:after="200" w:line="276" w:lineRule="auto"/>
+      </w:pPr>
+    </w:pPrDefault>
+  </w:docDefaults>
+  <w:latentStyles w:defLockedState="0" w:defUIPriority="99" w:defSemiHidden="1" w:defUnhideWhenUsed="1" w:defQFormat="0" w:count="267">
+    <w:lsdException w:name="Normal" w:semiHidden="0" w:uiPriority="0" w:unhideWhenUsed="0" w:qFormat="1"/>
+    <w:lsdException w:name="heading 1" w:semiHidden="0" w:uiPriority="9" w:unhideWhenUsed="0" w:qFormat="1"/>
+    <w:lsdException w:name="heading 2" w:uiPriority="9" w:qFormat="1"/>
+    <w:lsdException w:name="heading 3" w:uiPriority="9" w:qFormat="1"/>
+    <w:lsdException w:name="heading 4" w:uiPriority="9" w:qFormat="1"/>
+    <w:lsdException w:name="heading 5" w:uiPriority="9" w:qFormat="1"/>
+    <w:lsdException w:name="heading 6" w:uiPriority="9" w:qFormat="1"/>
+    <w:lsdException w:name="heading 7" w:uiPriority="9" w:qFormat="1"/>
+    <w:lsdException w:name="heading 8" w:uiPriority="9" w:qFormat="1"/>
+    <w:lsdException w:name="heading 9" w:uiPriority="9" w:qFormat="1"/>
+    <w:lsdException w:name="toc 1" w:uiPriority="39"/>
+    <w:lsdException w:name="toc 2" w:uiPriority="39"/>
+    <w:lsdException w:name="toc 3" w:uiPriority="39"/>
+    <w:lsdException w:name="toc 4" w:uiPriority="39"/>
+    <w:lsdException w:name="toc 5" w:uiPriority="39"/>
+    <w:lsdException w:name="toc 6" w:uiPriority="39"/>
+    <w:lsdException w:name="toc 7" w:uiPriority="39"/>
+    <w:lsdException w:name="toc 8" w:uiPriority="39"/>
+    <w:lsdException w:name="toc 9" w:uiPriority="39"/>
+    <w:lsdException w:name="caption" w:uiPriority="35" w:qFormat="1"/>
+    <w:lsdException w:name="Title" w:semiHidden="0" w:uiPriority="10" w:unhideWhenUsed="0" w:qFormat="1"/>
+    <w:lsdException w:name="Default Paragraph Font" w:uiPriority="1"/>
+    <w:lsdException w:name="Subtitle" w:semiHidden="0" w:uiPriority="11" w:unhideWhenUsed="0" w:qFormat="1"/>
+    <w:lsdException w:name="Strong" w:semiHidden="0" w:uiPriority="22" w:unhideWhenUsed="0" w:qFormat="1"/>
+    <w:lsdException w:name="Emphasis" w:semiHidden="0" w:uiPriority="20" w:unhideWhenUsed="0" w:qFormat="1"/>
+    <w:lsdException w:name="Table Grid" w:semiHidden="0" w:uiPriority="59" w:unhideWhenUsed="0"/>
+    <w:lsdException w:name="Placeholder Text" w:unhideWhenUsed="0"/>
+    <w:lsdException w:name="No Spacing" w:semiHidden="0" w:uiPriority="1" w:unhideWhenUsed="0" w:qFormat="1"/>
+    <w:lsdException w:name="Light Shading" w:semiHidden="0" w:uiPriority="60" w:unhideWhenUsed="0"/>
+    <w:lsdException w:name="Light List" w:semiHidden="0" w:uiPriority="61" w:unhideWhenUsed="0"/>
+    <w:lsdException w:name="Light Grid" w:semiHidden="0" w:uiPriority="62" w:unhideWhenUsed="0"/>
+    <w:lsdException w:name="Medium Shading 1" w:semiHidden="0" w:uiPriority="63" w:unhideWhenUsed="0"/>
+    <w:lsdException w:name="Medium Shading 2" w:semiHidden="0" w:uiPriority="64" w:unhideWhenUsed="0"/>
+    <w:lsdException w:name="Medium List 1" w:semiHidden="0" w:uiPriority="65" w:unhideWhenUsed="0"/>
+    <w:lsdException w:name="Medium List 2" w:semiHidden="0" w:uiPriority="66" w:unhideWhenUsed="0"/>
+    <w:lsdException w:name="Medium Grid 1" w:semiHidden="0" w:uiPriority="67" w:unhideWhenUsed="0"/>
+    <w:lsdException w:name="Medium Grid 2" w:semiHidden="0" w:uiPriority="68" w:unhideWhenUsed="0"/>
+    <w:lsdException w:name="Medium Grid 3" w:semiHidden="0" w:uiPriority="69" w:unhideWhenUsed="0"/>
+    <w:lsdException w:name="Dark List" w:semiHidden="0" w:uiPriority="70" w:unhideWhenUsed="0"/>
+    <w:lsdException w:name="Colorful Shading" w:semiHidden="0" w:uiPriority="71" w:unhideWhenUsed="0"/>
+    <w:lsdException w:name="Colorful List" w:semiHidden="0" w:uiPriority="72" w:unhideWhenUsed="0"/>
+    <w:lsdException w:name="Colorful Grid" w:semiHidden="0" w:uiPriority="73" w:unhideWhenUsed="0"/>
+    <w:lsdException w:name="Light Shading Accent 1" w:semiHidden="0" w:uiPriority="60" w:unhideWhenUsed="0"/>
+    <w:lsdException w:name="Light List Accent 1" w:semiHidden="0" w:uiPriority="61" w:unhideWhenUsed="0"/>
+    <w:lsdException w:name="Light Grid Accent 1" w:semiHidden="0" w:uiPriority="62" w:unhideWhenUsed="0"/>
+    <w:lsdException w:name="Medium Shading 1 Accent 1" w:semiHidden="0" w:uiPriority="63" w:unhideWhenUsed="0"/>
+    <w:lsdException w:name="Medium Shading 2 Accent 1" w:semiHidden="0" w:uiPriority="64" w:unhideWhenUsed="0"/>
+    <w:lsdException w:name="Medium List 1 Accent 1" w:semiHidden="0" w:uiPriority="65" w:unhideWhenUsed="0"/>
+    <w:lsdException w:name="Revision" w:unhideWhenUsed="0"/>
+    <w:lsdException w:name="List Paragraph" w:semiHidden="0" w:uiPriority="34" w:unhideWhenUsed="0" w:qFormat="1"/>
+    <w:lsdException w:name="Quote" w:semiHidden="0" w:uiPriority="29" w:unhideWhenUsed="0" w:qFormat="1"/>
+    <w:lsdException w:name="Intense Quote" w:semiHidden="0" w:uiPriority="30" w:unhideWhenUsed="0" w:qFormat="1"/>
+    <w:lsdException w:name="Medium List 2 Accent 1" w:semiHidden="0" w:uiPriority="66" w:unhideWhenUsed="0"/>
+    <w:lsdException w:name="Medium Grid 1 Accent 1" w:semiHidden="0" w:uiPriority="67" w:unhideWhenUsed="0"/>
+    <w:lsdException w:name="Medium Grid 2 Accent 1" w:semiHidden="0" w:uiPriority="68" w:unhideWhenUsed="0"/>
+    <w:lsdException w:name="Medium Grid 3 Accent 1" w:semiHidden="0" w:uiPriority="69" w:unhideWhenUsed="0"/>
+    <w:lsdException w:name="Dark List Accent 1" w:semiHidden="0" w:uiPriority="70" w:unhideWhenUsed="0"/>
+    <w:lsdException w:name="Colorful Shading Accent 1" w:semiHidden="0" w:uiPriority="71" w:unhideWhenUsed="0"/>
+    <w:lsdException w:name="Colorful List Accent 1" w:semiHidden="0" w:uiPriority="72" w:unhideWhenUsed="0"/>
+    <w:lsdException w:name="Colorful Grid Accent 1" w:semiHidden="0" w:uiPriority="73" w:unhideWhenUsed="0"/>
+    <w:lsdException w:name="Light Shading Accent 2" w:semiHidden="0" w:uiPriority="60" w:unhideWhenUsed="0"/>
+    <w:lsdException w:name="Light List Accent 2" w:semiHidden="0" w:uiPriority="61" w:unhideWhenUsed="0"/>
+    <w:lsdException w:name="Light Grid Accent 2" w:semiHidden="0" w:uiPriority="62" w:unhideWhenUsed="0"/>
+    <w:lsdException w:name="Medium Shading 1 Accent 2" w:semiHidden="0" w:uiPriority="63" w:unhideWhenUsed="0"/>
+    <w:lsdException w:name="Medium Shading 2 Accent 2" w:semiHidden="0" w:uiPriority="64" w:unhideWhenUsed="0"/>
+    <w:lsdException w:name="Medium List 1 Accent 2" w:semiHidden="0" w:uiPriority="65" w:unhideWhenUsed="0"/>
+    <w:lsdException w:name="Medium List 2 Accent 2" w:semiHidden="0" w:uiPriority="66" w:unhideWhenUsed="0"/>
+    <w:lsdException w:name="Medium Grid 1 Accent 2" w:semiHidden="0" w:uiPriority="67" w:unhideWhenUsed="0"/>
+    <w:lsdException w:name="Medium Grid 2 Accent 2" w:semiHidden="0" w:uiPriority="68" w:unhideWhenUsed="0"/>
+    <w:lsdException w:name="Medium Grid 3 Accent 2" w:semiHidden="0" w:uiPriority="69" w:unhideWhenUsed="0"/>
+    <w:lsdException w:name="Dark List Accent 2" w:semiHidden="0" w:uiPriority="70" w:unhideWhenUsed="0"/>
+    <w:lsdException w:name="Colorful Shading Accent 2" w:semiHidden="0" w:uiPriority="71" w:unhideWhenUsed="0"/>
+    <w:lsdException w:name="Colorful List Accent 2" w:semiHidden="0" w:uiPriority="72" w:unhideWhenUsed="0"/>
+    <w:lsdException w:name="Colorful Grid Accent 2" w:semiHidden="0" w:uiPriority="73" w:unhideWhenUsed="0"/>
+    <w:lsdException w:name="Light Shading Accent 3" w:semiHidden="0" w:uiPriority="60" w:unhideWhenUsed="0"/>
+    <w:lsdException w:name="Light List Accent 3" w:semiHidden="0" w:uiPriority="61" w:unhideWhenUsed="0"/>
+    <w:lsdException w:name="Light Grid Accent 3" w:semiHidden="0" w:uiPriority="62" w:unhideWhenUsed="0"/>
+    <w:lsdException w:name="Medium Shading 1 Accent 3" w:semiHidden="0" w:uiPriority="63" w:unhideWhenUsed="0"/>
+    <w:lsdException w:name="Medium Shading 2 Accent 3" w:semiHidden="0" w:uiPriority="64" w:unhideWhenUsed="0"/>
+    <w:lsdException w:name="Medium List 1 Accent 3" w:semiHidden="0" w:uiPriority="65" w:unhideWhenUsed="0"/>
+    <w:lsdException w:name="Medium List 2 Accent 3" w:semiHidden="0" w:uiPriority="66" w:unhideWhenUsed="0"/>
+    <w:lsdException w:name="Medium Grid 1 Accent 3" w:semiHidden="0" w:uiPriority="67" w:unhideWhenUsed="0"/>
+    <w:lsdException w:name="Medium Grid 2 Accent 3" w:semiHidden="0" w:uiPriority="68" w:unhideWhenUsed="0"/>
+    <w:lsdException w:name="Medium Grid 3 Accent 3" w:semiHidden="0" w:uiPriority="69" w:unhideWhenUsed="0"/>
+    <w:lsdException w:name="Dark List Accent 3" w:semiHidden="0" w:uiPriority="70" w:unhideWhenUsed="0"/>
+    <w:lsdException w:name="Colorful Shading Accent 3" w:semiHidden="0" w:uiPriority="71" w:unhideWhenUsed="0"/>
+    <w:lsdException w:name="Colorful List Accent 3" w:semiHidden="0" w:uiPriority="72" w:unhideWhenUsed="0"/>
+    <w:lsdException w:name="Colorful Grid Accent 3" w:semiHidden="0" w:uiPriority="73" w:unhideWhenUsed="0"/>
+    <w:lsdException w:name="Light Shading Accent 4" w:semiHidden="0" w:uiPriority="60" w:unhideWhenUsed="0"/>
+    <w:lsdException w:name="Light List Accent 4" w:semiHidden="0" w:uiPriority="61" w:unhideWhenUsed="0"/>
+    <w:lsdException w:name="Light Grid Accent 4" w:semiHidden="0" w:uiPriority="62" w:unhideWhenUsed="0"/>
+    <w:lsdException w:name="Medium Shading 1 Accent 4" w:semiHidden="0" w:uiPriority="63" w:unhideWhenUsed="0"/>
+    <w:lsdException w:name="Medium Shading 2 Accent 4" w:semiHidden="0" w:uiPriority="64" w:unhideWhenUsed="0"/>
+    <w:lsdException w:name="Medium List 1 Accent 4" w:semiHidden="0" w:uiPriority="65" w:unhideWhenUsed="0"/>
+    <w:lsdException w:name="Medium List 2 Accent 4" w:semiHidden="0" w:uiPriority="66" w:unhideWhenUsed="0"/>
+    <w:lsdException w:name="Medium Grid 1 Accent 4" w:semiHidden="0" w:uiPriority="67" w:unhideWhenUsed="0"/>
+    <w:lsdException w:name="Medium Grid 2 Accent 4" w:semiHidden="0" w:uiPriority="68" w:unhideWhenUsed="0"/>
+    <w:lsdException w:name="Medium Grid 3 Accent 4" w:semiHidden="0" w:uiPriority="69" w:unhideWhenUsed="0"/>
+    <w:lsdException w:name="Dark List Accent 4" w:semiHidden="0" w:uiPriority="70" w:unhideWhenUsed="0"/>
+    <w:lsdException w:name="Colorful Shading Accent 4" w:semiHidden="0" w:uiPriority="71" w:unhideWhenUsed="0"/>
+    <w:lsdException w:name="Colorful List Accent 4" w:semiHidden="0" w:uiPriority="72" w:unhideWhenUsed="0"/>
+    <w:lsdException w:name="Colorful Grid Accent 4" w:semiHidden="0" w:uiPriority="73" w:unhideWhenUsed="0"/>
+    <w:lsdException w:name="Light Shading Accent 5" w:semiHidden="0" w:uiPriority="60" w:unhideWhenUsed="0"/>
+    <w:lsdException w:name="Light List Accent 5" w:semiHidden="0" w:uiPriority="61" w:unhideWhenUsed="0"/>
+    <w:lsdException w:name="Light Grid Accent 5" w:semiHidden="0" w:uiPriority="62" w:unhideWhenUsed="0"/>
+    <w:lsdException w:name="Medium Shading 1 Accent 5" w:semiHidden="0" w:uiPriority="63" w:unhideWhenUsed="0"/>
+    <w:lsdException w:name="Medium Shading 2 Accent 5" w:semiHidden="0" w:uiPriority="64" w:unhideWhenUsed="0"/>
+    <w:lsdException w:name="Medium List 1 Accent 5" w:semiHidden="0" w:uiPriority="65" w:unhideWhenUsed="0"/>
+    <w:lsdException w:name="Medium List 2 Accent 5" w:semiHidden="0" w:uiPriority="66" w:unhideWhenUsed="0"/>
+    <w:lsdException w:name="Medium Grid 1 Accent 5" w:semiHidden="0" w:uiPriority="67" w:unhideWhenUsed="0"/>
+    <w:lsdException w:name="Medium Grid 2 Accent 5" w:semiHidden="0" w:uiPriority="68" w:unhideWhenUsed="0"/>
+    <w:lsdException w:name="Medium Grid 3 Accent 5" w:semiHidden="0" w:uiPriority="69" w:unhideWhenUsed="0"/>
+    <w:lsdException w:name="Dark List Accent 5" w:semiHidden="0" w:uiPriority="70" w:unhideWhenUsed="0"/>
+    <w:lsdException w:name="Colorful Shading Accent 5" w:semiHidden="0" w:uiPriority="71" w:unhideWhenUsed="0"/>
+    <w:lsdException w:name="Colorful List Accent 5" w:semiHidden="0" w:uiPriority="72" w:unhideWhenUsed="0"/>
+    <w:lsdException w:name="Colorful Grid Accent 5" w:semiHidden="0" w:uiPriority="73" w:unhideWhenUsed="0"/>
+    <w:lsdException w:name="Light Shading Accent 6" w:semiHidden="0" w:uiPriority="60" w:unhideWhenUsed="0"/>
+    <w:lsdException w:name="Light List Accent 6" w:semiHidden="0" w:uiPriority="61" w:unhideWhenUsed="0"/>
+    <w:lsdException w:name="Light Grid Accent 6" w:semiHidden="0" w:uiPriority="62" w:unhideWhenUsed="0"/>
+    <w:lsdException w:name="Medium Shading 1 Accent 6" w:semiHidden="0" w:uiPriority="63" w:unhideWhenUsed="0"/>
+    <w:lsdException w:name="Medium Shading 2 Accent 6" w:semiHidden="0" w:uiPriority="64" w:unhideWhenUsed="0"/>
+    <w:lsdException w:name="Medium List 1 Accent 6" w:semiHidden="0" w:uiPriority="65" w:unhideWhenUsed="0"/>
+    <w:lsdException w:name="Medium List 2 Accent 6" w:semiHidden="0" w:uiPriority="66" w:unhideWhenUsed="0"/>
+    <w:lsdException w:name="Medium Grid 1 Accent 6" w:semiHidden="0" w:uiPriority="67" w:unhideWhenUsed="0"/>
+    <w:lsdException w:name="Medium Grid 2 Accent 6" w:semiHidden="0" w:uiPriority="68" w:unhideWhenUsed="0"/>
+    <w:lsdException w:name="Medium Grid 3 Accent 6" w:semiHidden="0" w:uiPriority="69" w:unhideWhenUsed="0"/>
+    <w:lsdException w:name="Dark List Accent 6" w:semiHidden="0" w:uiPriority="70" w:unhideWhenUsed="0"/>
+    <w:lsdException w:name="Colorful Shading Accent 6" w:semiHidden="0" w:uiPriority="71" w:unhideWhenUsed="0"/>
+    <w:lsdException w:name="Colorful List Accent 6" w:semiHidden="0" w:uiPriority="72" w:unhideWhenUsed="0"/>
+    <w:lsdException w:name="Colorful Grid Accent 6" w:semiHidden="0" w:uiPriority="73" w:unhideWhenUsed="0"/>
+    <w:lsdException w:name="Subtle Emphasis" w:semiHidden="0" w:uiPriority="19" w:unhideWhenUsed="0" w:qFormat="1"/>
+    <w:lsdException w:name="Intense Emphasis" w:semiHidden="0" w:uiPriority="21" w:unhideWhenUsed="0" w:qFormat="1"/>
+    <w:lsdException w:name="Subtle Reference" w:semiHidden="0" w:uiPriority="31" w:unhideWhenUsed="0" w:qFormat="1"/>
+    <w:lsdException w:name="Intense Reference" w:semiHidden="0" w:uiPriority="32" w:unhideWhenUsed="0" w:qFormat="1"/>
+    <w:lsdException w:name="Book Title" w:semiHidden="0" w:uiPriority="33" w:unhideWhenUsed="0" w:qFormat="1"/>
+    <w:lsdException w:name="Bibliography" w:uiPriority="37"/>
+    <w:lsdException w:name="TOC Heading" w:uiPriority="39" w:qFormat="1"/>
+  </w:latentStyles>
+  <w:style w:type="paragraph" w:default="1" w:styleId="Normal">
+    <w:name w:val="Normal"/>
+    <w:qFormat/>
+  </w:style>
+  <w:style w:type="character" w:default="1" w:styleId="DefaultParagraphFont">
+    <w:name w:val="Default Paragraph Font"/>
+    <w:uiPriority w:val="1"/>
+    <w:semiHidden/>
+    <w:unhideWhenUsed/>
+  </w:style>
+  <w:style w:type="table" w:default="1" w:styleId="TableNormal">
+    <w:name w:val="Normal Table"/>
+    <w:uiPriority w:val="99"/>
+    <w:semiHidden/>
+    <w:unhideWhenUsed/>
+    <w:tblPr>
+      <w:tblInd w:w="0" w:type="dxa"/>
+      <w:tblCellMar>
+        <w:top w:w="0" w:type="dxa"/>
+        <w:left w:w="108" w:type="dxa"/>
+        <w:bottom w:w="0" w:type="dxa"/>
+        <w:right w:w="108" w:type="dxa"/>
+      </w:tblCellMar>
+    </w:tblPr>
+  </w:style>
+  <w:style w:type="numbering" w:default="1" w:styleId="NoList">
+    <w:name w:val="No List"/>
+    <w:uiPriority w:val="99"/>
+    <w:semiHidden/>
+    <w:unhideWhenUsed/>
+  </w:style>
+  <w:style w:type="paragraph" w:customStyle="1" w:styleId="D43E9205DB8D40FF9B4B5D5ED7122424">
+    <w:name w:val="D43E9205DB8D40FF9B4B5D5ED7122424"/>
+    <w:rsid w:val="00B86B74"/>
+  </w:style>
+  <w:style w:type="paragraph" w:customStyle="1" w:styleId="62B2527685334C6D80427BC5D6A780B4">
+    <w:name w:val="62B2527685334C6D80427BC5D6A780B4"/>
+    <w:rsid w:val="00B86B74"/>
+  </w:style>
+  <w:style w:type="paragraph" w:customStyle="1" w:styleId="FB1BAD5EA4414CB08001D9B940E4A70F">
+    <w:name w:val="FB1BAD5EA4414CB08001D9B940E4A70F"/>
+    <w:rsid w:val="00B86B74"/>
+  </w:style>
+  <w:style w:type="paragraph" w:customStyle="1" w:styleId="11D8BE4674C24958B771D146D9B155BE">
+    <w:name w:val="11D8BE4674C24958B771D146D9B155BE"/>
+    <w:rsid w:val="00B86B74"/>
+  </w:style>
+  <w:style w:type="paragraph" w:customStyle="1" w:styleId="EC44D0B4481547AA938F7F024A5F92A3">
+    <w:name w:val="EC44D0B4481547AA938F7F024A5F92A3"/>
+    <w:rsid w:val="00B86B74"/>
+  </w:style>
+</w:styles>
+</file>
+
+<file path=word/glossary/webSettings.xml><?xml version="1.0" encoding="utf-8"?>
+<w:webSettings xmlns:mc="http://schemas.openxmlformats.org/markup-compatibility/2006" xmlns:r="http://schemas.openxmlformats.org/officeDocument/2006/relationships" xmlns:w="http://schemas.openxmlformats.org/wordprocessingml/2006/main" xmlns:w14="http://schemas.microsoft.com/office/word/2010/wordml" mc:Ignorable="w14">
+  <w:optimizeForBrowser/>
+  <w:allowPNG/>
+</w:webSettings>
 </file>
 
 <file path=word/theme/theme1.xml><?xml version="1.0" encoding="utf-8"?>
@@ -25781,18 +26675,37 @@
   <a:extraClrSchemeLst/>
   <a:extLst>
     <a:ext uri="{05A4C25C-085E-4340-85A3-A5531E510DB2}">
-      <thm15:themeFamily xmlns:thm15="http://schemas.microsoft.com/office/thememl/2012/main" xmlns="" name="Office Theme" id="{62F939B6-93AF-4DB8-9C6B-D6C7DFDC589F}" vid="{4A3C46E8-61CC-4603-A589-7422A47A8E4A}"/>
+      <thm15:themeFamily xmlns="" xmlns:thm15="http://schemas.microsoft.com/office/thememl/2012/main" name="Office Theme" id="{62F939B6-93AF-4DB8-9C6B-D6C7DFDC589F}" vid="{4A3C46E8-61CC-4603-A589-7422A47A8E4A}"/>
     </a:ext>
   </a:extLst>
 </a:theme>
 </file>
 
 <file path=customXml/item1.xml><?xml version="1.0" encoding="utf-8"?>
+<CoverPageProperties xmlns="http://schemas.microsoft.com/office/2006/coverPageProps">
+  <PublishDate>2022-07-16T00:00:00</PublishDate>
+  <Abstract/>
+  <CompanyAddress/>
+  <CompanyPhone/>
+  <CompanyFax/>
+  <CompanyEmail/>
+</CoverPageProperties>
+</file>
+
+<file path=customXml/item2.xml><?xml version="1.0" encoding="utf-8"?>
 <b:Sources xmlns:b="http://schemas.openxmlformats.org/officeDocument/2006/bibliography" xmlns="http://schemas.openxmlformats.org/officeDocument/2006/bibliography" SelectedStyle="\APASixthEditionOfficeOnline.xsl" StyleName="APA" Version="6"/>
 </file>
 
 <file path=customXml/itemProps1.xml><?xml version="1.0" encoding="utf-8"?>
-<ds:datastoreItem xmlns:ds="http://schemas.openxmlformats.org/officeDocument/2006/customXml" ds:itemID="{EA8A8942-842C-4A36-B5FE-085F51FC5965}">
+<ds:datastoreItem xmlns:ds="http://schemas.openxmlformats.org/officeDocument/2006/customXml" ds:itemID="{55AF091B-3C7A-41E3-B477-F2FDAA23CFDA}">
+  <ds:schemaRefs>
+    <ds:schemaRef ds:uri="http://schemas.microsoft.com/office/2006/coverPageProps"/>
+  </ds:schemaRefs>
+</ds:datastoreItem>
+</file>
+
+<file path=customXml/itemProps2.xml><?xml version="1.0" encoding="utf-8"?>
+<ds:datastoreItem xmlns:ds="http://schemas.openxmlformats.org/officeDocument/2006/customXml" ds:itemID="{30EAC873-A89C-406A-AA09-4C0BAB0D6694}">
   <ds:schemaRefs>
     <ds:schemaRef ds:uri="http://schemas.openxmlformats.org/officeDocument/2006/bibliography"/>
   </ds:schemaRefs>

</xml_diff>